<commit_message>
SE COMPLEMENTA EL MANUAL DE USUARIO ADMINISTRATIVO
</commit_message>
<xml_diff>
--- a/MANUAL DE USUARIO ADMINISTRATIVO.docx
+++ b/MANUAL DE USUARIO ADMINISTRATIVO.docx
@@ -93,8 +93,8 @@
         </w:rPr>
         <w:drawing>
           <wp:inline distT="0" distB="0" distL="0" distR="0" wp14:anchorId="2C5572C6" wp14:editId="15FFF1A7">
-            <wp:extent cx="2184635" cy="2914650"/>
-            <wp:effectExtent l="0" t="0" r="6350" b="0"/>
+            <wp:extent cx="2670110" cy="3562350"/>
+            <wp:effectExtent l="0" t="0" r="0" b="0"/>
             <wp:docPr id="2" name="Imagen 2"/>
             <wp:cNvGraphicFramePr>
               <a:graphicFrameLocks xmlns:a="http://schemas.openxmlformats.org/drawingml/2006/main" noChangeAspect="1"/>
@@ -115,7 +115,7 @@
                   <pic:spPr>
                     <a:xfrm>
                       <a:off x="0" y="0"/>
-                      <a:ext cx="2199445" cy="2934408"/>
+                      <a:ext cx="2701907" cy="3604772"/>
                     </a:xfrm>
                     <a:prstGeom prst="rect">
                       <a:avLst/>
@@ -130,6 +130,26 @@
     </w:p>
     <w:p>
       <w:pPr>
+        <w:jc w:val="center"/>
+      </w:pPr>
+    </w:p>
+    <w:p>
+      <w:pPr>
+        <w:jc w:val="center"/>
+      </w:pPr>
+    </w:p>
+    <w:p>
+      <w:pPr>
+        <w:jc w:val="center"/>
+      </w:pPr>
+    </w:p>
+    <w:p>
+      <w:pPr>
+        <w:jc w:val="center"/>
+      </w:pPr>
+    </w:p>
+    <w:p>
+      <w:pPr>
         <w:pStyle w:val="Prrafodelista"/>
         <w:numPr>
           <w:ilvl w:val="0"/>
@@ -138,7 +158,11 @@
         <w:jc w:val="both"/>
       </w:pPr>
       <w:r>
-        <w:t>Nos re direccionara a esta página.</w:t>
+        <w:lastRenderedPageBreak/>
+        <w:t>No</w:t>
+      </w:r>
+      <w:r>
+        <w:t>s re direccionara a esta página, la cual nos mostrara las solicitudes existentes, los usuarios que existen, así como también un total de los salones, y también los que tienen estado libre y estado ocupado.</w:t>
       </w:r>
     </w:p>
     <w:p>
@@ -197,7 +221,6 @@
         <w:jc w:val="both"/>
       </w:pPr>
       <w:r>
-        <w:lastRenderedPageBreak/>
         <w:t>Nos dirigimos al menú izquierdo y damos click en Usuarios.</w:t>
       </w:r>
     </w:p>
@@ -321,6 +344,16 @@
     </w:p>
     <w:p>
       <w:pPr>
+        <w:jc w:val="center"/>
+      </w:pPr>
+    </w:p>
+    <w:p>
+      <w:pPr>
+        <w:jc w:val="center"/>
+      </w:pPr>
+    </w:p>
+    <w:p>
+      <w:pPr>
         <w:pStyle w:val="Prrafodelista"/>
         <w:numPr>
           <w:ilvl w:val="1"/>
@@ -329,6 +362,7 @@
         <w:jc w:val="both"/>
       </w:pPr>
       <w:r>
+        <w:lastRenderedPageBreak/>
         <w:t>Llenamos los campos de nombres y apellidos, ingresamos el correo del usuario a crear, ingresamos el código, su número de identificación y su teléfono, se le asigna un estado de activo o inactivo, se le otorga un rol de USER o ADMIN, y se selecciona el programa al cual está afiliado, luego damos click en guardar.</w:t>
       </w:r>
     </w:p>
@@ -393,7 +427,6 @@
         <w:jc w:val="both"/>
       </w:pPr>
       <w:r>
-        <w:lastRenderedPageBreak/>
         <w:t xml:space="preserve">Al dar click en guardar </w:t>
       </w:r>
       <w:r>
@@ -464,6 +497,41 @@
     </w:p>
     <w:p>
       <w:pPr>
+        <w:jc w:val="center"/>
+      </w:pPr>
+    </w:p>
+    <w:p>
+      <w:pPr>
+        <w:jc w:val="center"/>
+      </w:pPr>
+    </w:p>
+    <w:p>
+      <w:pPr>
+        <w:jc w:val="center"/>
+      </w:pPr>
+    </w:p>
+    <w:p>
+      <w:pPr>
+        <w:jc w:val="center"/>
+      </w:pPr>
+    </w:p>
+    <w:p>
+      <w:pPr>
+        <w:jc w:val="center"/>
+      </w:pPr>
+    </w:p>
+    <w:p>
+      <w:pPr>
+        <w:jc w:val="center"/>
+      </w:pPr>
+    </w:p>
+    <w:p>
+      <w:pPr>
+        <w:jc w:val="center"/>
+      </w:pPr>
+    </w:p>
+    <w:p>
+      <w:pPr>
         <w:pStyle w:val="Prrafodelista"/>
         <w:numPr>
           <w:ilvl w:val="1"/>
@@ -472,6 +540,7 @@
         <w:jc w:val="both"/>
       </w:pPr>
       <w:r>
+        <w:lastRenderedPageBreak/>
         <w:t>Para editar un usuario damos click en el botón de editar, el cual nos mostrara la información del usuario a editar, donde podremos modificar dicha información</w:t>
       </w:r>
       <w:r>
@@ -632,7 +701,6 @@
         <w:jc w:val="both"/>
       </w:pPr>
       <w:r>
-        <w:lastRenderedPageBreak/>
         <w:t>Para eliminar un usuario damos click al botón eliminar.</w:t>
       </w:r>
     </w:p>
@@ -684,6 +752,11 @@
     </w:p>
     <w:p>
       <w:pPr>
+        <w:jc w:val="center"/>
+      </w:pPr>
+    </w:p>
+    <w:p>
+      <w:pPr>
         <w:pStyle w:val="Prrafodelista"/>
         <w:numPr>
           <w:ilvl w:val="1"/>
@@ -692,6 +765,7 @@
         <w:jc w:val="both"/>
       </w:pPr>
       <w:r>
+        <w:lastRenderedPageBreak/>
         <w:t>Nos saldrá un mensaje de verificación, damos click en aceptar.</w:t>
       </w:r>
     </w:p>
@@ -812,8 +886,1191 @@
       <w:r>
         <w:t>Nos dirigimos al menú izquierdo y damos click en Roles.</w:t>
       </w:r>
+    </w:p>
+    <w:p>
+      <w:pPr>
+        <w:jc w:val="center"/>
+      </w:pPr>
+      <w:r>
+        <w:rPr>
+          <w:noProof/>
+          <w:lang w:eastAsia="es-CO"/>
+        </w:rPr>
+        <w:drawing>
+          <wp:inline distT="0" distB="0" distL="0" distR="0" wp14:anchorId="2FDD8AB4" wp14:editId="6D4E278F">
+            <wp:extent cx="4191000" cy="1990701"/>
+            <wp:effectExtent l="0" t="0" r="0" b="0"/>
+            <wp:docPr id="8" name="Imagen 8"/>
+            <wp:cNvGraphicFramePr>
+              <a:graphicFrameLocks xmlns:a="http://schemas.openxmlformats.org/drawingml/2006/main" noChangeAspect="1"/>
+            </wp:cNvGraphicFramePr>
+            <a:graphic xmlns:a="http://schemas.openxmlformats.org/drawingml/2006/main">
+              <a:graphicData uri="http://schemas.openxmlformats.org/drawingml/2006/picture">
+                <pic:pic xmlns:pic="http://schemas.openxmlformats.org/drawingml/2006/picture">
+                  <pic:nvPicPr>
+                    <pic:cNvPr id="1" name=""/>
+                    <pic:cNvPicPr/>
+                  </pic:nvPicPr>
+                  <pic:blipFill>
+                    <a:blip r:embed="rId17"/>
+                    <a:stretch>
+                      <a:fillRect/>
+                    </a:stretch>
+                  </pic:blipFill>
+                  <pic:spPr>
+                    <a:xfrm>
+                      <a:off x="0" y="0"/>
+                      <a:ext cx="4219634" cy="2004302"/>
+                    </a:xfrm>
+                    <a:prstGeom prst="rect">
+                      <a:avLst/>
+                    </a:prstGeom>
+                  </pic:spPr>
+                </pic:pic>
+              </a:graphicData>
+            </a:graphic>
+          </wp:inline>
+        </w:drawing>
+      </w:r>
+    </w:p>
+    <w:p>
+      <w:pPr>
+        <w:pStyle w:val="Prrafodelista"/>
+        <w:numPr>
+          <w:ilvl w:val="1"/>
+          <w:numId w:val="1"/>
+        </w:numPr>
+        <w:jc w:val="both"/>
+      </w:pPr>
+      <w:r>
+        <w:t>Damos click en crear para insertar un nuevo rol.</w:t>
+      </w:r>
+    </w:p>
+    <w:p>
+      <w:pPr>
+        <w:jc w:val="center"/>
+      </w:pPr>
+      <w:r>
+        <w:rPr>
+          <w:noProof/>
+          <w:lang w:eastAsia="es-CO"/>
+        </w:rPr>
+        <w:drawing>
+          <wp:inline distT="0" distB="0" distL="0" distR="0" wp14:anchorId="0918CFDD" wp14:editId="5136407F">
+            <wp:extent cx="4143375" cy="1968080"/>
+            <wp:effectExtent l="0" t="0" r="0" b="0"/>
+            <wp:docPr id="14" name="Imagen 14"/>
+            <wp:cNvGraphicFramePr>
+              <a:graphicFrameLocks xmlns:a="http://schemas.openxmlformats.org/drawingml/2006/main" noChangeAspect="1"/>
+            </wp:cNvGraphicFramePr>
+            <a:graphic xmlns:a="http://schemas.openxmlformats.org/drawingml/2006/main">
+              <a:graphicData uri="http://schemas.openxmlformats.org/drawingml/2006/picture">
+                <pic:pic xmlns:pic="http://schemas.openxmlformats.org/drawingml/2006/picture">
+                  <pic:nvPicPr>
+                    <pic:cNvPr id="1" name=""/>
+                    <pic:cNvPicPr/>
+                  </pic:nvPicPr>
+                  <pic:blipFill>
+                    <a:blip r:embed="rId18"/>
+                    <a:stretch>
+                      <a:fillRect/>
+                    </a:stretch>
+                  </pic:blipFill>
+                  <pic:spPr>
+                    <a:xfrm>
+                      <a:off x="0" y="0"/>
+                      <a:ext cx="4162584" cy="1977204"/>
+                    </a:xfrm>
+                    <a:prstGeom prst="rect">
+                      <a:avLst/>
+                    </a:prstGeom>
+                  </pic:spPr>
+                </pic:pic>
+              </a:graphicData>
+            </a:graphic>
+          </wp:inline>
+        </w:drawing>
+      </w:r>
+    </w:p>
+    <w:p>
+      <w:pPr>
+        <w:pStyle w:val="Prrafodelista"/>
+        <w:numPr>
+          <w:ilvl w:val="1"/>
+          <w:numId w:val="1"/>
+        </w:numPr>
+        <w:jc w:val="both"/>
+      </w:pPr>
+      <w:r>
+        <w:lastRenderedPageBreak/>
+        <w:t>Nos pedirá una descripción rol y damos click en guardar.</w:t>
+      </w:r>
+    </w:p>
+    <w:p>
+      <w:pPr>
+        <w:jc w:val="center"/>
+      </w:pPr>
+      <w:r>
+        <w:rPr>
+          <w:noProof/>
+          <w:lang w:eastAsia="es-CO"/>
+        </w:rPr>
+        <w:drawing>
+          <wp:inline distT="0" distB="0" distL="0" distR="0">
+            <wp:extent cx="4143375" cy="1968079"/>
+            <wp:effectExtent l="0" t="0" r="0" b="0"/>
+            <wp:docPr id="15" name="Imagen 15"/>
+            <wp:cNvGraphicFramePr>
+              <a:graphicFrameLocks xmlns:a="http://schemas.openxmlformats.org/drawingml/2006/main" noChangeAspect="1"/>
+            </wp:cNvGraphicFramePr>
+            <a:graphic xmlns:a="http://schemas.openxmlformats.org/drawingml/2006/main">
+              <a:graphicData uri="http://schemas.openxmlformats.org/drawingml/2006/picture">
+                <pic:pic xmlns:pic="http://schemas.openxmlformats.org/drawingml/2006/picture">
+                  <pic:nvPicPr>
+                    <pic:cNvPr id="15" name="1.png"/>
+                    <pic:cNvPicPr/>
+                  </pic:nvPicPr>
+                  <pic:blipFill>
+                    <a:blip r:embed="rId19" cstate="print">
+                      <a:extLst>
+                        <a:ext uri="{28A0092B-C50C-407E-A947-70E740481C1C}">
+                          <a14:useLocalDpi xmlns:a14="http://schemas.microsoft.com/office/drawing/2010/main" val="0"/>
+                        </a:ext>
+                      </a:extLst>
+                    </a:blip>
+                    <a:stretch>
+                      <a:fillRect/>
+                    </a:stretch>
+                  </pic:blipFill>
+                  <pic:spPr>
+                    <a:xfrm>
+                      <a:off x="0" y="0"/>
+                      <a:ext cx="4180114" cy="1985530"/>
+                    </a:xfrm>
+                    <a:prstGeom prst="rect">
+                      <a:avLst/>
+                    </a:prstGeom>
+                  </pic:spPr>
+                </pic:pic>
+              </a:graphicData>
+            </a:graphic>
+          </wp:inline>
+        </w:drawing>
+      </w:r>
+    </w:p>
+    <w:p>
+      <w:pPr>
+        <w:pStyle w:val="Prrafodelista"/>
+        <w:numPr>
+          <w:ilvl w:val="1"/>
+          <w:numId w:val="1"/>
+        </w:numPr>
+        <w:jc w:val="both"/>
+      </w:pPr>
+      <w:r>
+        <w:t>Para editar el rol damos click en editar.</w:t>
+      </w:r>
+    </w:p>
+    <w:p>
+      <w:pPr>
+        <w:jc w:val="center"/>
+      </w:pPr>
+      <w:r>
+        <w:rPr>
+          <w:noProof/>
+          <w:lang w:eastAsia="es-CO"/>
+        </w:rPr>
+        <w:drawing>
+          <wp:inline distT="0" distB="0" distL="0" distR="0" wp14:anchorId="74ABF61B" wp14:editId="76ABF553">
+            <wp:extent cx="4086225" cy="1943708"/>
+            <wp:effectExtent l="0" t="0" r="0" b="0"/>
+            <wp:docPr id="16" name="Imagen 16"/>
+            <wp:cNvGraphicFramePr>
+              <a:graphicFrameLocks xmlns:a="http://schemas.openxmlformats.org/drawingml/2006/main" noChangeAspect="1"/>
+            </wp:cNvGraphicFramePr>
+            <a:graphic xmlns:a="http://schemas.openxmlformats.org/drawingml/2006/main">
+              <a:graphicData uri="http://schemas.openxmlformats.org/drawingml/2006/picture">
+                <pic:pic xmlns:pic="http://schemas.openxmlformats.org/drawingml/2006/picture">
+                  <pic:nvPicPr>
+                    <pic:cNvPr id="1" name=""/>
+                    <pic:cNvPicPr/>
+                  </pic:nvPicPr>
+                  <pic:blipFill>
+                    <a:blip r:embed="rId20"/>
+                    <a:stretch>
+                      <a:fillRect/>
+                    </a:stretch>
+                  </pic:blipFill>
+                  <pic:spPr>
+                    <a:xfrm>
+                      <a:off x="0" y="0"/>
+                      <a:ext cx="4121933" cy="1960693"/>
+                    </a:xfrm>
+                    <a:prstGeom prst="rect">
+                      <a:avLst/>
+                    </a:prstGeom>
+                  </pic:spPr>
+                </pic:pic>
+              </a:graphicData>
+            </a:graphic>
+          </wp:inline>
+        </w:drawing>
+      </w:r>
+    </w:p>
+    <w:p>
+      <w:pPr>
+        <w:jc w:val="center"/>
+      </w:pPr>
+    </w:p>
+    <w:p>
+      <w:pPr>
+        <w:pStyle w:val="Prrafodelista"/>
+        <w:numPr>
+          <w:ilvl w:val="1"/>
+          <w:numId w:val="1"/>
+        </w:numPr>
+        <w:jc w:val="both"/>
+      </w:pPr>
+      <w:r>
+        <w:t>Cambiamos la descripción del rol y damos click en guardar.</w:t>
+      </w:r>
+    </w:p>
+    <w:p>
+      <w:pPr>
+        <w:jc w:val="center"/>
+      </w:pPr>
+      <w:r>
+        <w:rPr>
+          <w:noProof/>
+          <w:lang w:eastAsia="es-CO"/>
+        </w:rPr>
+        <w:drawing>
+          <wp:inline distT="0" distB="0" distL="0" distR="0">
+            <wp:extent cx="4048125" cy="1925127"/>
+            <wp:effectExtent l="0" t="0" r="0" b="0"/>
+            <wp:docPr id="17" name="Imagen 17"/>
+            <wp:cNvGraphicFramePr>
+              <a:graphicFrameLocks xmlns:a="http://schemas.openxmlformats.org/drawingml/2006/main" noChangeAspect="1"/>
+            </wp:cNvGraphicFramePr>
+            <a:graphic xmlns:a="http://schemas.openxmlformats.org/drawingml/2006/main">
+              <a:graphicData uri="http://schemas.openxmlformats.org/drawingml/2006/picture">
+                <pic:pic xmlns:pic="http://schemas.openxmlformats.org/drawingml/2006/picture">
+                  <pic:nvPicPr>
+                    <pic:cNvPr id="17" name="2.png"/>
+                    <pic:cNvPicPr/>
+                  </pic:nvPicPr>
+                  <pic:blipFill>
+                    <a:blip r:embed="rId21" cstate="print">
+                      <a:extLst>
+                        <a:ext uri="{28A0092B-C50C-407E-A947-70E740481C1C}">
+                          <a14:useLocalDpi xmlns:a14="http://schemas.microsoft.com/office/drawing/2010/main" val="0"/>
+                        </a:ext>
+                      </a:extLst>
+                    </a:blip>
+                    <a:stretch>
+                      <a:fillRect/>
+                    </a:stretch>
+                  </pic:blipFill>
+                  <pic:spPr>
+                    <a:xfrm>
+                      <a:off x="0" y="0"/>
+                      <a:ext cx="4074479" cy="1937660"/>
+                    </a:xfrm>
+                    <a:prstGeom prst="rect">
+                      <a:avLst/>
+                    </a:prstGeom>
+                  </pic:spPr>
+                </pic:pic>
+              </a:graphicData>
+            </a:graphic>
+          </wp:inline>
+        </w:drawing>
+      </w:r>
+    </w:p>
+    <w:p>
+      <w:pPr>
+        <w:jc w:val="center"/>
+      </w:pPr>
+    </w:p>
+    <w:p>
+      <w:pPr>
+        <w:jc w:val="center"/>
+      </w:pPr>
+    </w:p>
+    <w:p>
+      <w:pPr>
+        <w:jc w:val="center"/>
+      </w:pPr>
+    </w:p>
+    <w:p>
+      <w:pPr>
+        <w:pStyle w:val="Prrafodelista"/>
+        <w:numPr>
+          <w:ilvl w:val="1"/>
+          <w:numId w:val="1"/>
+        </w:numPr>
+        <w:jc w:val="both"/>
+      </w:pPr>
+      <w:r>
+        <w:lastRenderedPageBreak/>
+        <w:t>Para eliminar un rol damos click en eliminar.</w:t>
+      </w:r>
+    </w:p>
+    <w:p>
+      <w:pPr>
+        <w:jc w:val="center"/>
+      </w:pPr>
+      <w:r>
+        <w:rPr>
+          <w:noProof/>
+          <w:lang w:eastAsia="es-CO"/>
+        </w:rPr>
+        <w:drawing>
+          <wp:inline distT="0" distB="0" distL="0" distR="0" wp14:anchorId="33F89ACD" wp14:editId="7EABB9D8">
+            <wp:extent cx="3143250" cy="962921"/>
+            <wp:effectExtent l="0" t="0" r="0" b="8890"/>
+            <wp:docPr id="18" name="Imagen 18"/>
+            <wp:cNvGraphicFramePr>
+              <a:graphicFrameLocks xmlns:a="http://schemas.openxmlformats.org/drawingml/2006/main" noChangeAspect="1"/>
+            </wp:cNvGraphicFramePr>
+            <a:graphic xmlns:a="http://schemas.openxmlformats.org/drawingml/2006/main">
+              <a:graphicData uri="http://schemas.openxmlformats.org/drawingml/2006/picture">
+                <pic:pic xmlns:pic="http://schemas.openxmlformats.org/drawingml/2006/picture">
+                  <pic:nvPicPr>
+                    <pic:cNvPr id="1" name=""/>
+                    <pic:cNvPicPr/>
+                  </pic:nvPicPr>
+                  <pic:blipFill>
+                    <a:blip r:embed="rId22"/>
+                    <a:stretch>
+                      <a:fillRect/>
+                    </a:stretch>
+                  </pic:blipFill>
+                  <pic:spPr>
+                    <a:xfrm>
+                      <a:off x="0" y="0"/>
+                      <a:ext cx="3287296" cy="1007049"/>
+                    </a:xfrm>
+                    <a:prstGeom prst="rect">
+                      <a:avLst/>
+                    </a:prstGeom>
+                  </pic:spPr>
+                </pic:pic>
+              </a:graphicData>
+            </a:graphic>
+          </wp:inline>
+        </w:drawing>
+      </w:r>
+    </w:p>
+    <w:p>
+      <w:pPr>
+        <w:pStyle w:val="Prrafodelista"/>
+        <w:numPr>
+          <w:ilvl w:val="1"/>
+          <w:numId w:val="1"/>
+        </w:numPr>
+        <w:jc w:val="both"/>
+      </w:pPr>
+      <w:r>
+        <w:t>Nos aparecerá un mensaje de verificación, damos click en aceptar.</w:t>
+      </w:r>
+    </w:p>
+    <w:p>
+      <w:pPr>
+        <w:jc w:val="center"/>
+      </w:pPr>
+      <w:r>
+        <w:rPr>
+          <w:noProof/>
+          <w:lang w:eastAsia="es-CO"/>
+        </w:rPr>
+        <w:drawing>
+          <wp:inline distT="0" distB="0" distL="0" distR="0" wp14:anchorId="0C624A99" wp14:editId="4AE725CA">
+            <wp:extent cx="4038600" cy="1916028"/>
+            <wp:effectExtent l="0" t="0" r="0" b="8255"/>
+            <wp:docPr id="19" name="Imagen 19"/>
+            <wp:cNvGraphicFramePr>
+              <a:graphicFrameLocks xmlns:a="http://schemas.openxmlformats.org/drawingml/2006/main" noChangeAspect="1"/>
+            </wp:cNvGraphicFramePr>
+            <a:graphic xmlns:a="http://schemas.openxmlformats.org/drawingml/2006/main">
+              <a:graphicData uri="http://schemas.openxmlformats.org/drawingml/2006/picture">
+                <pic:pic xmlns:pic="http://schemas.openxmlformats.org/drawingml/2006/picture">
+                  <pic:nvPicPr>
+                    <pic:cNvPr id="1" name=""/>
+                    <pic:cNvPicPr/>
+                  </pic:nvPicPr>
+                  <pic:blipFill>
+                    <a:blip r:embed="rId23"/>
+                    <a:stretch>
+                      <a:fillRect/>
+                    </a:stretch>
+                  </pic:blipFill>
+                  <pic:spPr>
+                    <a:xfrm>
+                      <a:off x="0" y="0"/>
+                      <a:ext cx="4069951" cy="1930902"/>
+                    </a:xfrm>
+                    <a:prstGeom prst="rect">
+                      <a:avLst/>
+                    </a:prstGeom>
+                  </pic:spPr>
+                </pic:pic>
+              </a:graphicData>
+            </a:graphic>
+          </wp:inline>
+        </w:drawing>
+      </w:r>
+    </w:p>
+    <w:p>
+      <w:pPr>
+        <w:pStyle w:val="Prrafodelista"/>
+        <w:numPr>
+          <w:ilvl w:val="0"/>
+          <w:numId w:val="1"/>
+        </w:numPr>
+        <w:jc w:val="both"/>
+      </w:pPr>
+      <w:r>
+        <w:t>Nos dirigimos al menú izquierdo, y damos click en Salones.</w:t>
+      </w:r>
+    </w:p>
+    <w:p>
+      <w:pPr>
+        <w:jc w:val="center"/>
+      </w:pPr>
+      <w:r>
+        <w:rPr>
+          <w:noProof/>
+          <w:lang w:eastAsia="es-CO"/>
+        </w:rPr>
+        <w:drawing>
+          <wp:inline distT="0" distB="0" distL="0" distR="0" wp14:anchorId="0A9ECFA9" wp14:editId="31E3EE10">
+            <wp:extent cx="4050681" cy="1924050"/>
+            <wp:effectExtent l="0" t="0" r="6985" b="0"/>
+            <wp:docPr id="20" name="Imagen 20"/>
+            <wp:cNvGraphicFramePr>
+              <a:graphicFrameLocks xmlns:a="http://schemas.openxmlformats.org/drawingml/2006/main" noChangeAspect="1"/>
+            </wp:cNvGraphicFramePr>
+            <a:graphic xmlns:a="http://schemas.openxmlformats.org/drawingml/2006/main">
+              <a:graphicData uri="http://schemas.openxmlformats.org/drawingml/2006/picture">
+                <pic:pic xmlns:pic="http://schemas.openxmlformats.org/drawingml/2006/picture">
+                  <pic:nvPicPr>
+                    <pic:cNvPr id="1" name=""/>
+                    <pic:cNvPicPr/>
+                  </pic:nvPicPr>
+                  <pic:blipFill>
+                    <a:blip r:embed="rId24"/>
+                    <a:stretch>
+                      <a:fillRect/>
+                    </a:stretch>
+                  </pic:blipFill>
+                  <pic:spPr>
+                    <a:xfrm>
+                      <a:off x="0" y="0"/>
+                      <a:ext cx="4088863" cy="1942186"/>
+                    </a:xfrm>
+                    <a:prstGeom prst="rect">
+                      <a:avLst/>
+                    </a:prstGeom>
+                  </pic:spPr>
+                </pic:pic>
+              </a:graphicData>
+            </a:graphic>
+          </wp:inline>
+        </w:drawing>
+      </w:r>
+    </w:p>
+    <w:p>
+      <w:pPr>
+        <w:pStyle w:val="Prrafodelista"/>
+        <w:numPr>
+          <w:ilvl w:val="1"/>
+          <w:numId w:val="1"/>
+        </w:numPr>
+        <w:jc w:val="both"/>
+      </w:pPr>
+      <w:r>
+        <w:t>Para crear un salón damos click en crear.</w:t>
+      </w:r>
+    </w:p>
+    <w:p>
+      <w:pPr>
+        <w:pStyle w:val="Prrafodelista"/>
+        <w:ind w:left="1440"/>
+        <w:jc w:val="both"/>
+      </w:pPr>
+    </w:p>
+    <w:p>
+      <w:pPr>
+        <w:pStyle w:val="Prrafodelista"/>
+        <w:numPr>
+          <w:ilvl w:val="0"/>
+          <w:numId w:val="1"/>
+        </w:numPr>
+      </w:pPr>
+      <w:r>
+        <w:t>Luego nos dirigimos a el menú izquierdo y damos click en Programas.</w:t>
+      </w:r>
+    </w:p>
+    <w:p>
+      <w:pPr>
+        <w:pStyle w:val="Prrafodelista"/>
+        <w:ind w:left="0"/>
+        <w:jc w:val="center"/>
+      </w:pPr>
+      <w:r>
+        <w:rPr>
+          <w:noProof/>
+          <w:lang w:eastAsia="es-CO"/>
+        </w:rPr>
+        <w:lastRenderedPageBreak/>
+        <w:drawing>
+          <wp:inline distT="0" distB="0" distL="0" distR="0" wp14:anchorId="3F7AA8FE" wp14:editId="5FB1FD80">
+            <wp:extent cx="3905250" cy="1854972"/>
+            <wp:effectExtent l="0" t="0" r="0" b="0"/>
+            <wp:docPr id="21" name="Imagen 21"/>
+            <wp:cNvGraphicFramePr>
+              <a:graphicFrameLocks xmlns:a="http://schemas.openxmlformats.org/drawingml/2006/main" noChangeAspect="1"/>
+            </wp:cNvGraphicFramePr>
+            <a:graphic xmlns:a="http://schemas.openxmlformats.org/drawingml/2006/main">
+              <a:graphicData uri="http://schemas.openxmlformats.org/drawingml/2006/picture">
+                <pic:pic xmlns:pic="http://schemas.openxmlformats.org/drawingml/2006/picture">
+                  <pic:nvPicPr>
+                    <pic:cNvPr id="1" name=""/>
+                    <pic:cNvPicPr/>
+                  </pic:nvPicPr>
+                  <pic:blipFill>
+                    <a:blip r:embed="rId25"/>
+                    <a:stretch>
+                      <a:fillRect/>
+                    </a:stretch>
+                  </pic:blipFill>
+                  <pic:spPr>
+                    <a:xfrm>
+                      <a:off x="0" y="0"/>
+                      <a:ext cx="3939303" cy="1871147"/>
+                    </a:xfrm>
+                    <a:prstGeom prst="rect">
+                      <a:avLst/>
+                    </a:prstGeom>
+                  </pic:spPr>
+                </pic:pic>
+              </a:graphicData>
+            </a:graphic>
+          </wp:inline>
+        </w:drawing>
+      </w:r>
+    </w:p>
+    <w:p>
+      <w:pPr>
+        <w:pStyle w:val="Prrafodelista"/>
+        <w:ind w:left="0"/>
+        <w:jc w:val="center"/>
+      </w:pPr>
+    </w:p>
+    <w:p>
+      <w:pPr>
+        <w:pStyle w:val="Prrafodelista"/>
+        <w:numPr>
+          <w:ilvl w:val="1"/>
+          <w:numId w:val="1"/>
+        </w:numPr>
+        <w:jc w:val="both"/>
+      </w:pPr>
+      <w:r>
+        <w:t>Para crear un nuevo programa damos click en Crear.</w:t>
+      </w:r>
+    </w:p>
+    <w:p>
+      <w:pPr>
+        <w:jc w:val="center"/>
+      </w:pPr>
+      <w:r>
+        <w:rPr>
+          <w:noProof/>
+          <w:lang w:eastAsia="es-CO"/>
+        </w:rPr>
+        <w:drawing>
+          <wp:inline distT="0" distB="0" distL="0" distR="0" wp14:anchorId="3B8C46FE" wp14:editId="7234C718">
+            <wp:extent cx="3905250" cy="1854972"/>
+            <wp:effectExtent l="0" t="0" r="0" b="0"/>
+            <wp:docPr id="22" name="Imagen 22"/>
+            <wp:cNvGraphicFramePr>
+              <a:graphicFrameLocks xmlns:a="http://schemas.openxmlformats.org/drawingml/2006/main" noChangeAspect="1"/>
+            </wp:cNvGraphicFramePr>
+            <a:graphic xmlns:a="http://schemas.openxmlformats.org/drawingml/2006/main">
+              <a:graphicData uri="http://schemas.openxmlformats.org/drawingml/2006/picture">
+                <pic:pic xmlns:pic="http://schemas.openxmlformats.org/drawingml/2006/picture">
+                  <pic:nvPicPr>
+                    <pic:cNvPr id="1" name=""/>
+                    <pic:cNvPicPr/>
+                  </pic:nvPicPr>
+                  <pic:blipFill>
+                    <a:blip r:embed="rId26"/>
+                    <a:stretch>
+                      <a:fillRect/>
+                    </a:stretch>
+                  </pic:blipFill>
+                  <pic:spPr>
+                    <a:xfrm>
+                      <a:off x="0" y="0"/>
+                      <a:ext cx="3922550" cy="1863190"/>
+                    </a:xfrm>
+                    <a:prstGeom prst="rect">
+                      <a:avLst/>
+                    </a:prstGeom>
+                  </pic:spPr>
+                </pic:pic>
+              </a:graphicData>
+            </a:graphic>
+          </wp:inline>
+        </w:drawing>
+      </w:r>
+    </w:p>
+    <w:p>
+      <w:pPr>
+        <w:pStyle w:val="Prrafodelista"/>
+        <w:numPr>
+          <w:ilvl w:val="1"/>
+          <w:numId w:val="1"/>
+        </w:numPr>
+        <w:jc w:val="both"/>
+      </w:pPr>
+      <w:r>
+        <w:t>Ingresamos los campos que nos pide, y luego damos click en guardar.</w:t>
+      </w:r>
+    </w:p>
+    <w:p>
+      <w:pPr>
+        <w:jc w:val="center"/>
+      </w:pPr>
+      <w:r>
+        <w:rPr>
+          <w:noProof/>
+          <w:lang w:eastAsia="es-CO"/>
+        </w:rPr>
+        <w:drawing>
+          <wp:inline distT="0" distB="0" distL="0" distR="0">
+            <wp:extent cx="3905250" cy="1857181"/>
+            <wp:effectExtent l="0" t="0" r="0" b="0"/>
+            <wp:docPr id="23" name="Imagen 23"/>
+            <wp:cNvGraphicFramePr>
+              <a:graphicFrameLocks xmlns:a="http://schemas.openxmlformats.org/drawingml/2006/main" noChangeAspect="1"/>
+            </wp:cNvGraphicFramePr>
+            <a:graphic xmlns:a="http://schemas.openxmlformats.org/drawingml/2006/main">
+              <a:graphicData uri="http://schemas.openxmlformats.org/drawingml/2006/picture">
+                <pic:pic xmlns:pic="http://schemas.openxmlformats.org/drawingml/2006/picture">
+                  <pic:nvPicPr>
+                    <pic:cNvPr id="23" name="3.png"/>
+                    <pic:cNvPicPr/>
+                  </pic:nvPicPr>
+                  <pic:blipFill>
+                    <a:blip r:embed="rId27" cstate="print">
+                      <a:extLst>
+                        <a:ext uri="{28A0092B-C50C-407E-A947-70E740481C1C}">
+                          <a14:useLocalDpi xmlns:a14="http://schemas.microsoft.com/office/drawing/2010/main" val="0"/>
+                        </a:ext>
+                      </a:extLst>
+                    </a:blip>
+                    <a:stretch>
+                      <a:fillRect/>
+                    </a:stretch>
+                  </pic:blipFill>
+                  <pic:spPr>
+                    <a:xfrm>
+                      <a:off x="0" y="0"/>
+                      <a:ext cx="3938465" cy="1872977"/>
+                    </a:xfrm>
+                    <a:prstGeom prst="rect">
+                      <a:avLst/>
+                    </a:prstGeom>
+                  </pic:spPr>
+                </pic:pic>
+              </a:graphicData>
+            </a:graphic>
+          </wp:inline>
+        </w:drawing>
+      </w:r>
+    </w:p>
+    <w:p>
+      <w:pPr>
+        <w:jc w:val="center"/>
+      </w:pPr>
+    </w:p>
+    <w:p>
+      <w:pPr>
+        <w:jc w:val="center"/>
+      </w:pPr>
+    </w:p>
+    <w:p>
+      <w:pPr>
+        <w:jc w:val="center"/>
+      </w:pPr>
+    </w:p>
+    <w:p>
+      <w:pPr>
+        <w:jc w:val="center"/>
+      </w:pPr>
       <w:bookmarkStart w:id="0" w:name="_GoBack"/>
       <w:bookmarkEnd w:id="0"/>
+    </w:p>
+    <w:p>
+      <w:pPr>
+        <w:jc w:val="center"/>
+      </w:pPr>
+    </w:p>
+    <w:p>
+      <w:pPr>
+        <w:jc w:val="center"/>
+      </w:pPr>
+    </w:p>
+    <w:p>
+      <w:pPr>
+        <w:pStyle w:val="Prrafodelista"/>
+        <w:numPr>
+          <w:ilvl w:val="1"/>
+          <w:numId w:val="1"/>
+        </w:numPr>
+        <w:jc w:val="both"/>
+      </w:pPr>
+      <w:r>
+        <w:lastRenderedPageBreak/>
+        <w:t>Para editar un programa damos click en editar.</w:t>
+      </w:r>
+    </w:p>
+    <w:p>
+      <w:pPr>
+        <w:jc w:val="center"/>
+      </w:pPr>
+      <w:r>
+        <w:rPr>
+          <w:noProof/>
+          <w:lang w:eastAsia="es-CO"/>
+        </w:rPr>
+        <w:drawing>
+          <wp:inline distT="0" distB="0" distL="0" distR="0" wp14:anchorId="7C940029" wp14:editId="071C486E">
+            <wp:extent cx="4133850" cy="1961217"/>
+            <wp:effectExtent l="0" t="0" r="0" b="1270"/>
+            <wp:docPr id="24" name="Imagen 24"/>
+            <wp:cNvGraphicFramePr>
+              <a:graphicFrameLocks xmlns:a="http://schemas.openxmlformats.org/drawingml/2006/main" noChangeAspect="1"/>
+            </wp:cNvGraphicFramePr>
+            <a:graphic xmlns:a="http://schemas.openxmlformats.org/drawingml/2006/main">
+              <a:graphicData uri="http://schemas.openxmlformats.org/drawingml/2006/picture">
+                <pic:pic xmlns:pic="http://schemas.openxmlformats.org/drawingml/2006/picture">
+                  <pic:nvPicPr>
+                    <pic:cNvPr id="1" name=""/>
+                    <pic:cNvPicPr/>
+                  </pic:nvPicPr>
+                  <pic:blipFill>
+                    <a:blip r:embed="rId28"/>
+                    <a:stretch>
+                      <a:fillRect/>
+                    </a:stretch>
+                  </pic:blipFill>
+                  <pic:spPr>
+                    <a:xfrm>
+                      <a:off x="0" y="0"/>
+                      <a:ext cx="4184189" cy="1985099"/>
+                    </a:xfrm>
+                    <a:prstGeom prst="rect">
+                      <a:avLst/>
+                    </a:prstGeom>
+                  </pic:spPr>
+                </pic:pic>
+              </a:graphicData>
+            </a:graphic>
+          </wp:inline>
+        </w:drawing>
+      </w:r>
+    </w:p>
+    <w:p>
+      <w:pPr>
+        <w:pStyle w:val="Prrafodelista"/>
+        <w:numPr>
+          <w:ilvl w:val="1"/>
+          <w:numId w:val="1"/>
+        </w:numPr>
+        <w:jc w:val="both"/>
+      </w:pPr>
+      <w:r>
+        <w:t>Modificamos la información requerida y damos click en guardar.</w:t>
+      </w:r>
+    </w:p>
+    <w:p>
+      <w:pPr>
+        <w:jc w:val="center"/>
+      </w:pPr>
+      <w:r>
+        <w:rPr>
+          <w:noProof/>
+          <w:lang w:eastAsia="es-CO"/>
+        </w:rPr>
+        <w:drawing>
+          <wp:inline distT="0" distB="0" distL="0" distR="0">
+            <wp:extent cx="4010025" cy="1907007"/>
+            <wp:effectExtent l="0" t="0" r="0" b="0"/>
+            <wp:docPr id="25" name="Imagen 25"/>
+            <wp:cNvGraphicFramePr>
+              <a:graphicFrameLocks xmlns:a="http://schemas.openxmlformats.org/drawingml/2006/main" noChangeAspect="1"/>
+            </wp:cNvGraphicFramePr>
+            <a:graphic xmlns:a="http://schemas.openxmlformats.org/drawingml/2006/main">
+              <a:graphicData uri="http://schemas.openxmlformats.org/drawingml/2006/picture">
+                <pic:pic xmlns:pic="http://schemas.openxmlformats.org/drawingml/2006/picture">
+                  <pic:nvPicPr>
+                    <pic:cNvPr id="25" name="4.png"/>
+                    <pic:cNvPicPr/>
+                  </pic:nvPicPr>
+                  <pic:blipFill>
+                    <a:blip r:embed="rId29" cstate="print">
+                      <a:extLst>
+                        <a:ext uri="{28A0092B-C50C-407E-A947-70E740481C1C}">
+                          <a14:useLocalDpi xmlns:a14="http://schemas.microsoft.com/office/drawing/2010/main" val="0"/>
+                        </a:ext>
+                      </a:extLst>
+                    </a:blip>
+                    <a:stretch>
+                      <a:fillRect/>
+                    </a:stretch>
+                  </pic:blipFill>
+                  <pic:spPr>
+                    <a:xfrm>
+                      <a:off x="0" y="0"/>
+                      <a:ext cx="4050855" cy="1926424"/>
+                    </a:xfrm>
+                    <a:prstGeom prst="rect">
+                      <a:avLst/>
+                    </a:prstGeom>
+                  </pic:spPr>
+                </pic:pic>
+              </a:graphicData>
+            </a:graphic>
+          </wp:inline>
+        </w:drawing>
+      </w:r>
+    </w:p>
+    <w:p>
+      <w:pPr>
+        <w:pStyle w:val="Prrafodelista"/>
+        <w:numPr>
+          <w:ilvl w:val="1"/>
+          <w:numId w:val="1"/>
+        </w:numPr>
+        <w:jc w:val="both"/>
+      </w:pPr>
+      <w:r>
+        <w:t>Para eliminar un programa damos click en eliminar.</w:t>
+      </w:r>
+    </w:p>
+    <w:p>
+      <w:pPr>
+        <w:jc w:val="center"/>
+      </w:pPr>
+      <w:r>
+        <w:rPr>
+          <w:noProof/>
+          <w:lang w:eastAsia="es-CO"/>
+        </w:rPr>
+        <w:drawing>
+          <wp:inline distT="0" distB="0" distL="0" distR="0" wp14:anchorId="42CE31C5" wp14:editId="29C8144F">
+            <wp:extent cx="3009900" cy="927619"/>
+            <wp:effectExtent l="0" t="0" r="0" b="6350"/>
+            <wp:docPr id="26" name="Imagen 26"/>
+            <wp:cNvGraphicFramePr>
+              <a:graphicFrameLocks xmlns:a="http://schemas.openxmlformats.org/drawingml/2006/main" noChangeAspect="1"/>
+            </wp:cNvGraphicFramePr>
+            <a:graphic xmlns:a="http://schemas.openxmlformats.org/drawingml/2006/main">
+              <a:graphicData uri="http://schemas.openxmlformats.org/drawingml/2006/picture">
+                <pic:pic xmlns:pic="http://schemas.openxmlformats.org/drawingml/2006/picture">
+                  <pic:nvPicPr>
+                    <pic:cNvPr id="1" name=""/>
+                    <pic:cNvPicPr/>
+                  </pic:nvPicPr>
+                  <pic:blipFill>
+                    <a:blip r:embed="rId30"/>
+                    <a:stretch>
+                      <a:fillRect/>
+                    </a:stretch>
+                  </pic:blipFill>
+                  <pic:spPr>
+                    <a:xfrm>
+                      <a:off x="0" y="0"/>
+                      <a:ext cx="3093197" cy="953290"/>
+                    </a:xfrm>
+                    <a:prstGeom prst="rect">
+                      <a:avLst/>
+                    </a:prstGeom>
+                  </pic:spPr>
+                </pic:pic>
+              </a:graphicData>
+            </a:graphic>
+          </wp:inline>
+        </w:drawing>
+      </w:r>
+    </w:p>
+    <w:p>
+      <w:pPr>
+        <w:pStyle w:val="Prrafodelista"/>
+        <w:numPr>
+          <w:ilvl w:val="1"/>
+          <w:numId w:val="1"/>
+        </w:numPr>
+        <w:jc w:val="both"/>
+      </w:pPr>
+      <w:r>
+        <w:t>Nos saldrá un mensaje de verificación y damos click en aceptar.</w:t>
+      </w:r>
+    </w:p>
+    <w:p>
+      <w:pPr>
+        <w:jc w:val="center"/>
+      </w:pPr>
+      <w:r>
+        <w:rPr>
+          <w:noProof/>
+          <w:lang w:eastAsia="es-CO"/>
+        </w:rPr>
+        <w:drawing>
+          <wp:inline distT="0" distB="0" distL="0" distR="0" wp14:anchorId="74C096A1" wp14:editId="72DBB454">
+            <wp:extent cx="4133850" cy="1961216"/>
+            <wp:effectExtent l="0" t="0" r="0" b="1270"/>
+            <wp:docPr id="27" name="Imagen 27"/>
+            <wp:cNvGraphicFramePr>
+              <a:graphicFrameLocks xmlns:a="http://schemas.openxmlformats.org/drawingml/2006/main" noChangeAspect="1"/>
+            </wp:cNvGraphicFramePr>
+            <a:graphic xmlns:a="http://schemas.openxmlformats.org/drawingml/2006/main">
+              <a:graphicData uri="http://schemas.openxmlformats.org/drawingml/2006/picture">
+                <pic:pic xmlns:pic="http://schemas.openxmlformats.org/drawingml/2006/picture">
+                  <pic:nvPicPr>
+                    <pic:cNvPr id="1" name=""/>
+                    <pic:cNvPicPr/>
+                  </pic:nvPicPr>
+                  <pic:blipFill>
+                    <a:blip r:embed="rId31"/>
+                    <a:stretch>
+                      <a:fillRect/>
+                    </a:stretch>
+                  </pic:blipFill>
+                  <pic:spPr>
+                    <a:xfrm>
+                      <a:off x="0" y="0"/>
+                      <a:ext cx="4146335" cy="1967139"/>
+                    </a:xfrm>
+                    <a:prstGeom prst="rect">
+                      <a:avLst/>
+                    </a:prstGeom>
+                  </pic:spPr>
+                </pic:pic>
+              </a:graphicData>
+            </a:graphic>
+          </wp:inline>
+        </w:drawing>
+      </w:r>
+    </w:p>
+    <w:p>
+      <w:pPr>
+        <w:pStyle w:val="Prrafodelista"/>
+        <w:numPr>
+          <w:ilvl w:val="0"/>
+          <w:numId w:val="5"/>
+        </w:numPr>
+        <w:jc w:val="both"/>
+      </w:pPr>
+      <w:r>
+        <w:lastRenderedPageBreak/>
+        <w:t>Para cambiar la contraseña nos dirigimos al menú desplegable de nuestro perfil</w:t>
+      </w:r>
+      <w:r>
+        <w:t xml:space="preserve"> y damos click.</w:t>
+      </w:r>
+    </w:p>
+    <w:p>
+      <w:pPr>
+        <w:jc w:val="center"/>
+      </w:pPr>
+      <w:r>
+        <w:rPr>
+          <w:noProof/>
+          <w:lang w:eastAsia="es-CO"/>
+        </w:rPr>
+        <w:drawing>
+          <wp:inline distT="0" distB="0" distL="0" distR="0">
+            <wp:extent cx="3962400" cy="1884359"/>
+            <wp:effectExtent l="0" t="0" r="0" b="1905"/>
+            <wp:docPr id="28" name="Imagen 28"/>
+            <wp:cNvGraphicFramePr>
+              <a:graphicFrameLocks xmlns:a="http://schemas.openxmlformats.org/drawingml/2006/main" noChangeAspect="1"/>
+            </wp:cNvGraphicFramePr>
+            <a:graphic xmlns:a="http://schemas.openxmlformats.org/drawingml/2006/main">
+              <a:graphicData uri="http://schemas.openxmlformats.org/drawingml/2006/picture">
+                <pic:pic xmlns:pic="http://schemas.openxmlformats.org/drawingml/2006/picture">
+                  <pic:nvPicPr>
+                    <pic:cNvPr id="28" name="5.png"/>
+                    <pic:cNvPicPr/>
+                  </pic:nvPicPr>
+                  <pic:blipFill>
+                    <a:blip r:embed="rId32" cstate="print">
+                      <a:extLst>
+                        <a:ext uri="{28A0092B-C50C-407E-A947-70E740481C1C}">
+                          <a14:useLocalDpi xmlns:a14="http://schemas.microsoft.com/office/drawing/2010/main" val="0"/>
+                        </a:ext>
+                      </a:extLst>
+                    </a:blip>
+                    <a:stretch>
+                      <a:fillRect/>
+                    </a:stretch>
+                  </pic:blipFill>
+                  <pic:spPr>
+                    <a:xfrm>
+                      <a:off x="0" y="0"/>
+                      <a:ext cx="3973332" cy="1889558"/>
+                    </a:xfrm>
+                    <a:prstGeom prst="rect">
+                      <a:avLst/>
+                    </a:prstGeom>
+                  </pic:spPr>
+                </pic:pic>
+              </a:graphicData>
+            </a:graphic>
+          </wp:inline>
+        </w:drawing>
+      </w:r>
+    </w:p>
+    <w:p>
+      <w:pPr>
+        <w:pStyle w:val="Prrafodelista"/>
+        <w:numPr>
+          <w:ilvl w:val="1"/>
+          <w:numId w:val="5"/>
+        </w:numPr>
+        <w:jc w:val="both"/>
+      </w:pPr>
+      <w:r>
+        <w:t>Damos click en cambiar contraseña.</w:t>
+      </w:r>
+    </w:p>
+    <w:p>
+      <w:pPr>
+        <w:jc w:val="center"/>
+      </w:pPr>
+      <w:r>
+        <w:rPr>
+          <w:noProof/>
+          <w:lang w:eastAsia="es-CO"/>
+        </w:rPr>
+        <w:drawing>
+          <wp:inline distT="0" distB="0" distL="0" distR="0" wp14:anchorId="55A418A1" wp14:editId="5D71B540">
+            <wp:extent cx="4029075" cy="1913788"/>
+            <wp:effectExtent l="0" t="0" r="0" b="0"/>
+            <wp:docPr id="29" name="Imagen 29"/>
+            <wp:cNvGraphicFramePr>
+              <a:graphicFrameLocks xmlns:a="http://schemas.openxmlformats.org/drawingml/2006/main" noChangeAspect="1"/>
+            </wp:cNvGraphicFramePr>
+            <a:graphic xmlns:a="http://schemas.openxmlformats.org/drawingml/2006/main">
+              <a:graphicData uri="http://schemas.openxmlformats.org/drawingml/2006/picture">
+                <pic:pic xmlns:pic="http://schemas.openxmlformats.org/drawingml/2006/picture">
+                  <pic:nvPicPr>
+                    <pic:cNvPr id="1" name=""/>
+                    <pic:cNvPicPr/>
+                  </pic:nvPicPr>
+                  <pic:blipFill>
+                    <a:blip r:embed="rId33"/>
+                    <a:stretch>
+                      <a:fillRect/>
+                    </a:stretch>
+                  </pic:blipFill>
+                  <pic:spPr>
+                    <a:xfrm>
+                      <a:off x="0" y="0"/>
+                      <a:ext cx="4054394" cy="1925814"/>
+                    </a:xfrm>
+                    <a:prstGeom prst="rect">
+                      <a:avLst/>
+                    </a:prstGeom>
+                  </pic:spPr>
+                </pic:pic>
+              </a:graphicData>
+            </a:graphic>
+          </wp:inline>
+        </w:drawing>
+      </w:r>
+    </w:p>
+    <w:p>
+      <w:pPr>
+        <w:pStyle w:val="Prrafodelista"/>
+        <w:numPr>
+          <w:ilvl w:val="1"/>
+          <w:numId w:val="5"/>
+        </w:numPr>
+        <w:jc w:val="both"/>
+      </w:pPr>
+      <w:r>
+        <w:t>Ingresamos la nueva contraseña en ambos campos y damos click en actualizar.</w:t>
+      </w:r>
+    </w:p>
+    <w:p>
+      <w:pPr>
+        <w:jc w:val="center"/>
+      </w:pPr>
+      <w:r>
+        <w:rPr>
+          <w:noProof/>
+          <w:lang w:eastAsia="es-CO"/>
+        </w:rPr>
+        <w:drawing>
+          <wp:inline distT="0" distB="0" distL="0" distR="0" wp14:anchorId="5710A065" wp14:editId="45DB80CC">
+            <wp:extent cx="3171825" cy="1828800"/>
+            <wp:effectExtent l="0" t="0" r="9525" b="0"/>
+            <wp:docPr id="31" name="Imagen 31"/>
+            <wp:cNvGraphicFramePr>
+              <a:graphicFrameLocks xmlns:a="http://schemas.openxmlformats.org/drawingml/2006/main" noChangeAspect="1"/>
+            </wp:cNvGraphicFramePr>
+            <a:graphic xmlns:a="http://schemas.openxmlformats.org/drawingml/2006/main">
+              <a:graphicData uri="http://schemas.openxmlformats.org/drawingml/2006/picture">
+                <pic:pic xmlns:pic="http://schemas.openxmlformats.org/drawingml/2006/picture">
+                  <pic:nvPicPr>
+                    <pic:cNvPr id="1" name=""/>
+                    <pic:cNvPicPr/>
+                  </pic:nvPicPr>
+                  <pic:blipFill>
+                    <a:blip r:embed="rId34"/>
+                    <a:stretch>
+                      <a:fillRect/>
+                    </a:stretch>
+                  </pic:blipFill>
+                  <pic:spPr>
+                    <a:xfrm>
+                      <a:off x="0" y="0"/>
+                      <a:ext cx="3171825" cy="1828800"/>
+                    </a:xfrm>
+                    <a:prstGeom prst="rect">
+                      <a:avLst/>
+                    </a:prstGeom>
+                  </pic:spPr>
+                </pic:pic>
+              </a:graphicData>
+            </a:graphic>
+          </wp:inline>
+        </w:drawing>
+      </w:r>
+    </w:p>
+    <w:p>
+      <w:pPr>
+        <w:pStyle w:val="Prrafodelista"/>
+        <w:numPr>
+          <w:ilvl w:val="1"/>
+          <w:numId w:val="5"/>
+        </w:numPr>
+        <w:jc w:val="both"/>
+      </w:pPr>
+      <w:r>
+        <w:t>Nos arrojara un mensaje de confirmación, damos click en actualizar contraseña, para dar por cambiada la contraseña.</w:t>
+      </w:r>
+    </w:p>
+    <w:p>
+      <w:pPr>
+        <w:jc w:val="both"/>
+      </w:pPr>
     </w:p>
     <w:sectPr>
       <w:pgSz w:w="12240" w:h="15840"/>
@@ -830,7 +2087,7 @@
   <w:abstractNum w:abstractNumId="0" w15:restartNumberingAfterBreak="0">
     <w:nsid w:val="2DFB1F89"/>
     <w:multiLevelType w:val="hybridMultilevel"/>
-    <w:tmpl w:val="831080AA"/>
+    <w:tmpl w:val="BCBE569E"/>
     <w:lvl w:ilvl="0" w:tplc="240A0001">
       <w:start w:val="1"/>
       <w:numFmt w:val="bullet"/>
@@ -855,6 +2112,119 @@
         <w:rFonts w:ascii="Courier New" w:hAnsi="Courier New" w:cs="Courier New" w:hint="default"/>
       </w:rPr>
     </w:lvl>
+    <w:lvl w:ilvl="2" w:tplc="240A0005">
+      <w:start w:val="1"/>
+      <w:numFmt w:val="bullet"/>
+      <w:lvlText w:val=""/>
+      <w:lvlJc w:val="left"/>
+      <w:pPr>
+        <w:ind w:left="2160" w:hanging="360"/>
+      </w:pPr>
+      <w:rPr>
+        <w:rFonts w:ascii="Wingdings" w:hAnsi="Wingdings" w:hint="default"/>
+      </w:rPr>
+    </w:lvl>
+    <w:lvl w:ilvl="3" w:tplc="240A0001" w:tentative="1">
+      <w:start w:val="1"/>
+      <w:numFmt w:val="bullet"/>
+      <w:lvlText w:val=""/>
+      <w:lvlJc w:val="left"/>
+      <w:pPr>
+        <w:ind w:left="2880" w:hanging="360"/>
+      </w:pPr>
+      <w:rPr>
+        <w:rFonts w:ascii="Symbol" w:hAnsi="Symbol" w:hint="default"/>
+      </w:rPr>
+    </w:lvl>
+    <w:lvl w:ilvl="4" w:tplc="240A0003" w:tentative="1">
+      <w:start w:val="1"/>
+      <w:numFmt w:val="bullet"/>
+      <w:lvlText w:val="o"/>
+      <w:lvlJc w:val="left"/>
+      <w:pPr>
+        <w:ind w:left="3600" w:hanging="360"/>
+      </w:pPr>
+      <w:rPr>
+        <w:rFonts w:ascii="Courier New" w:hAnsi="Courier New" w:cs="Courier New" w:hint="default"/>
+      </w:rPr>
+    </w:lvl>
+    <w:lvl w:ilvl="5" w:tplc="240A0005" w:tentative="1">
+      <w:start w:val="1"/>
+      <w:numFmt w:val="bullet"/>
+      <w:lvlText w:val=""/>
+      <w:lvlJc w:val="left"/>
+      <w:pPr>
+        <w:ind w:left="4320" w:hanging="360"/>
+      </w:pPr>
+      <w:rPr>
+        <w:rFonts w:ascii="Wingdings" w:hAnsi="Wingdings" w:hint="default"/>
+      </w:rPr>
+    </w:lvl>
+    <w:lvl w:ilvl="6" w:tplc="240A0001" w:tentative="1">
+      <w:start w:val="1"/>
+      <w:numFmt w:val="bullet"/>
+      <w:lvlText w:val=""/>
+      <w:lvlJc w:val="left"/>
+      <w:pPr>
+        <w:ind w:left="5040" w:hanging="360"/>
+      </w:pPr>
+      <w:rPr>
+        <w:rFonts w:ascii="Symbol" w:hAnsi="Symbol" w:hint="default"/>
+      </w:rPr>
+    </w:lvl>
+    <w:lvl w:ilvl="7" w:tplc="240A0003" w:tentative="1">
+      <w:start w:val="1"/>
+      <w:numFmt w:val="bullet"/>
+      <w:lvlText w:val="o"/>
+      <w:lvlJc w:val="left"/>
+      <w:pPr>
+        <w:ind w:left="5760" w:hanging="360"/>
+      </w:pPr>
+      <w:rPr>
+        <w:rFonts w:ascii="Courier New" w:hAnsi="Courier New" w:cs="Courier New" w:hint="default"/>
+      </w:rPr>
+    </w:lvl>
+    <w:lvl w:ilvl="8" w:tplc="240A0005" w:tentative="1">
+      <w:start w:val="1"/>
+      <w:numFmt w:val="bullet"/>
+      <w:lvlText w:val=""/>
+      <w:lvlJc w:val="left"/>
+      <w:pPr>
+        <w:ind w:left="6480" w:hanging="360"/>
+      </w:pPr>
+      <w:rPr>
+        <w:rFonts w:ascii="Wingdings" w:hAnsi="Wingdings" w:hint="default"/>
+      </w:rPr>
+    </w:lvl>
+  </w:abstractNum>
+  <w:abstractNum w:abstractNumId="1" w15:restartNumberingAfterBreak="0">
+    <w:nsid w:val="2EEB37A0"/>
+    <w:multiLevelType w:val="hybridMultilevel"/>
+    <w:tmpl w:val="21D09FEA"/>
+    <w:lvl w:ilvl="0" w:tplc="240A0001">
+      <w:start w:val="1"/>
+      <w:numFmt w:val="bullet"/>
+      <w:lvlText w:val=""/>
+      <w:lvlJc w:val="left"/>
+      <w:pPr>
+        <w:ind w:left="720" w:hanging="360"/>
+      </w:pPr>
+      <w:rPr>
+        <w:rFonts w:ascii="Symbol" w:hAnsi="Symbol" w:hint="default"/>
+      </w:rPr>
+    </w:lvl>
+    <w:lvl w:ilvl="1" w:tplc="240A0003">
+      <w:start w:val="1"/>
+      <w:numFmt w:val="bullet"/>
+      <w:lvlText w:val="o"/>
+      <w:lvlJc w:val="left"/>
+      <w:pPr>
+        <w:ind w:left="1440" w:hanging="360"/>
+      </w:pPr>
+      <w:rPr>
+        <w:rFonts w:ascii="Courier New" w:hAnsi="Courier New" w:cs="Courier New" w:hint="default"/>
+      </w:rPr>
+    </w:lvl>
     <w:lvl w:ilvl="2" w:tplc="240A0005" w:tentative="1">
       <w:start w:val="1"/>
       <w:numFmt w:val="bullet"/>
@@ -934,6 +2304,345 @@
       <w:lvlJc w:val="left"/>
       <w:pPr>
         <w:ind w:left="6480" w:hanging="360"/>
+      </w:pPr>
+      <w:rPr>
+        <w:rFonts w:ascii="Wingdings" w:hAnsi="Wingdings" w:hint="default"/>
+      </w:rPr>
+    </w:lvl>
+  </w:abstractNum>
+  <w:abstractNum w:abstractNumId="2" w15:restartNumberingAfterBreak="0">
+    <w:nsid w:val="33E233A8"/>
+    <w:multiLevelType w:val="hybridMultilevel"/>
+    <w:tmpl w:val="CE1477AA"/>
+    <w:lvl w:ilvl="0" w:tplc="240A0001">
+      <w:start w:val="1"/>
+      <w:numFmt w:val="bullet"/>
+      <w:lvlText w:val=""/>
+      <w:lvlJc w:val="left"/>
+      <w:pPr>
+        <w:ind w:left="360" w:hanging="360"/>
+      </w:pPr>
+      <w:rPr>
+        <w:rFonts w:ascii="Symbol" w:hAnsi="Symbol" w:hint="default"/>
+      </w:rPr>
+    </w:lvl>
+    <w:lvl w:ilvl="1" w:tplc="240A0003" w:tentative="1">
+      <w:start w:val="1"/>
+      <w:numFmt w:val="bullet"/>
+      <w:lvlText w:val="o"/>
+      <w:lvlJc w:val="left"/>
+      <w:pPr>
+        <w:ind w:left="1080" w:hanging="360"/>
+      </w:pPr>
+      <w:rPr>
+        <w:rFonts w:ascii="Courier New" w:hAnsi="Courier New" w:cs="Courier New" w:hint="default"/>
+      </w:rPr>
+    </w:lvl>
+    <w:lvl w:ilvl="2" w:tplc="240A0005" w:tentative="1">
+      <w:start w:val="1"/>
+      <w:numFmt w:val="bullet"/>
+      <w:lvlText w:val=""/>
+      <w:lvlJc w:val="left"/>
+      <w:pPr>
+        <w:ind w:left="1800" w:hanging="360"/>
+      </w:pPr>
+      <w:rPr>
+        <w:rFonts w:ascii="Wingdings" w:hAnsi="Wingdings" w:hint="default"/>
+      </w:rPr>
+    </w:lvl>
+    <w:lvl w:ilvl="3" w:tplc="240A0001" w:tentative="1">
+      <w:start w:val="1"/>
+      <w:numFmt w:val="bullet"/>
+      <w:lvlText w:val=""/>
+      <w:lvlJc w:val="left"/>
+      <w:pPr>
+        <w:ind w:left="2520" w:hanging="360"/>
+      </w:pPr>
+      <w:rPr>
+        <w:rFonts w:ascii="Symbol" w:hAnsi="Symbol" w:hint="default"/>
+      </w:rPr>
+    </w:lvl>
+    <w:lvl w:ilvl="4" w:tplc="240A0003" w:tentative="1">
+      <w:start w:val="1"/>
+      <w:numFmt w:val="bullet"/>
+      <w:lvlText w:val="o"/>
+      <w:lvlJc w:val="left"/>
+      <w:pPr>
+        <w:ind w:left="3240" w:hanging="360"/>
+      </w:pPr>
+      <w:rPr>
+        <w:rFonts w:ascii="Courier New" w:hAnsi="Courier New" w:cs="Courier New" w:hint="default"/>
+      </w:rPr>
+    </w:lvl>
+    <w:lvl w:ilvl="5" w:tplc="240A0005" w:tentative="1">
+      <w:start w:val="1"/>
+      <w:numFmt w:val="bullet"/>
+      <w:lvlText w:val=""/>
+      <w:lvlJc w:val="left"/>
+      <w:pPr>
+        <w:ind w:left="3960" w:hanging="360"/>
+      </w:pPr>
+      <w:rPr>
+        <w:rFonts w:ascii="Wingdings" w:hAnsi="Wingdings" w:hint="default"/>
+      </w:rPr>
+    </w:lvl>
+    <w:lvl w:ilvl="6" w:tplc="240A0001" w:tentative="1">
+      <w:start w:val="1"/>
+      <w:numFmt w:val="bullet"/>
+      <w:lvlText w:val=""/>
+      <w:lvlJc w:val="left"/>
+      <w:pPr>
+        <w:ind w:left="4680" w:hanging="360"/>
+      </w:pPr>
+      <w:rPr>
+        <w:rFonts w:ascii="Symbol" w:hAnsi="Symbol" w:hint="default"/>
+      </w:rPr>
+    </w:lvl>
+    <w:lvl w:ilvl="7" w:tplc="240A0003" w:tentative="1">
+      <w:start w:val="1"/>
+      <w:numFmt w:val="bullet"/>
+      <w:lvlText w:val="o"/>
+      <w:lvlJc w:val="left"/>
+      <w:pPr>
+        <w:ind w:left="5400" w:hanging="360"/>
+      </w:pPr>
+      <w:rPr>
+        <w:rFonts w:ascii="Courier New" w:hAnsi="Courier New" w:cs="Courier New" w:hint="default"/>
+      </w:rPr>
+    </w:lvl>
+    <w:lvl w:ilvl="8" w:tplc="240A0005" w:tentative="1">
+      <w:start w:val="1"/>
+      <w:numFmt w:val="bullet"/>
+      <w:lvlText w:val=""/>
+      <w:lvlJc w:val="left"/>
+      <w:pPr>
+        <w:ind w:left="6120" w:hanging="360"/>
+      </w:pPr>
+      <w:rPr>
+        <w:rFonts w:ascii="Wingdings" w:hAnsi="Wingdings" w:hint="default"/>
+      </w:rPr>
+    </w:lvl>
+  </w:abstractNum>
+  <w:abstractNum w:abstractNumId="3" w15:restartNumberingAfterBreak="0">
+    <w:nsid w:val="4DD526FA"/>
+    <w:multiLevelType w:val="hybridMultilevel"/>
+    <w:tmpl w:val="EBFCE9B6"/>
+    <w:lvl w:ilvl="0" w:tplc="240A0001">
+      <w:start w:val="1"/>
+      <w:numFmt w:val="bullet"/>
+      <w:lvlText w:val=""/>
+      <w:lvlJc w:val="left"/>
+      <w:pPr>
+        <w:ind w:left="1776" w:hanging="360"/>
+      </w:pPr>
+      <w:rPr>
+        <w:rFonts w:ascii="Symbol" w:hAnsi="Symbol" w:hint="default"/>
+      </w:rPr>
+    </w:lvl>
+    <w:lvl w:ilvl="1" w:tplc="240A0003" w:tentative="1">
+      <w:start w:val="1"/>
+      <w:numFmt w:val="bullet"/>
+      <w:lvlText w:val="o"/>
+      <w:lvlJc w:val="left"/>
+      <w:pPr>
+        <w:ind w:left="2496" w:hanging="360"/>
+      </w:pPr>
+      <w:rPr>
+        <w:rFonts w:ascii="Courier New" w:hAnsi="Courier New" w:cs="Courier New" w:hint="default"/>
+      </w:rPr>
+    </w:lvl>
+    <w:lvl w:ilvl="2" w:tplc="240A0005" w:tentative="1">
+      <w:start w:val="1"/>
+      <w:numFmt w:val="bullet"/>
+      <w:lvlText w:val=""/>
+      <w:lvlJc w:val="left"/>
+      <w:pPr>
+        <w:ind w:left="3216" w:hanging="360"/>
+      </w:pPr>
+      <w:rPr>
+        <w:rFonts w:ascii="Wingdings" w:hAnsi="Wingdings" w:hint="default"/>
+      </w:rPr>
+    </w:lvl>
+    <w:lvl w:ilvl="3" w:tplc="240A0001" w:tentative="1">
+      <w:start w:val="1"/>
+      <w:numFmt w:val="bullet"/>
+      <w:lvlText w:val=""/>
+      <w:lvlJc w:val="left"/>
+      <w:pPr>
+        <w:ind w:left="3936" w:hanging="360"/>
+      </w:pPr>
+      <w:rPr>
+        <w:rFonts w:ascii="Symbol" w:hAnsi="Symbol" w:hint="default"/>
+      </w:rPr>
+    </w:lvl>
+    <w:lvl w:ilvl="4" w:tplc="240A0003" w:tentative="1">
+      <w:start w:val="1"/>
+      <w:numFmt w:val="bullet"/>
+      <w:lvlText w:val="o"/>
+      <w:lvlJc w:val="left"/>
+      <w:pPr>
+        <w:ind w:left="4656" w:hanging="360"/>
+      </w:pPr>
+      <w:rPr>
+        <w:rFonts w:ascii="Courier New" w:hAnsi="Courier New" w:cs="Courier New" w:hint="default"/>
+      </w:rPr>
+    </w:lvl>
+    <w:lvl w:ilvl="5" w:tplc="240A0005" w:tentative="1">
+      <w:start w:val="1"/>
+      <w:numFmt w:val="bullet"/>
+      <w:lvlText w:val=""/>
+      <w:lvlJc w:val="left"/>
+      <w:pPr>
+        <w:ind w:left="5376" w:hanging="360"/>
+      </w:pPr>
+      <w:rPr>
+        <w:rFonts w:ascii="Wingdings" w:hAnsi="Wingdings" w:hint="default"/>
+      </w:rPr>
+    </w:lvl>
+    <w:lvl w:ilvl="6" w:tplc="240A0001" w:tentative="1">
+      <w:start w:val="1"/>
+      <w:numFmt w:val="bullet"/>
+      <w:lvlText w:val=""/>
+      <w:lvlJc w:val="left"/>
+      <w:pPr>
+        <w:ind w:left="6096" w:hanging="360"/>
+      </w:pPr>
+      <w:rPr>
+        <w:rFonts w:ascii="Symbol" w:hAnsi="Symbol" w:hint="default"/>
+      </w:rPr>
+    </w:lvl>
+    <w:lvl w:ilvl="7" w:tplc="240A0003" w:tentative="1">
+      <w:start w:val="1"/>
+      <w:numFmt w:val="bullet"/>
+      <w:lvlText w:val="o"/>
+      <w:lvlJc w:val="left"/>
+      <w:pPr>
+        <w:ind w:left="6816" w:hanging="360"/>
+      </w:pPr>
+      <w:rPr>
+        <w:rFonts w:ascii="Courier New" w:hAnsi="Courier New" w:cs="Courier New" w:hint="default"/>
+      </w:rPr>
+    </w:lvl>
+    <w:lvl w:ilvl="8" w:tplc="240A0005" w:tentative="1">
+      <w:start w:val="1"/>
+      <w:numFmt w:val="bullet"/>
+      <w:lvlText w:val=""/>
+      <w:lvlJc w:val="left"/>
+      <w:pPr>
+        <w:ind w:left="7536" w:hanging="360"/>
+      </w:pPr>
+      <w:rPr>
+        <w:rFonts w:ascii="Wingdings" w:hAnsi="Wingdings" w:hint="default"/>
+      </w:rPr>
+    </w:lvl>
+  </w:abstractNum>
+  <w:abstractNum w:abstractNumId="4" w15:restartNumberingAfterBreak="0">
+    <w:nsid w:val="56F52DC8"/>
+    <w:multiLevelType w:val="hybridMultilevel"/>
+    <w:tmpl w:val="15140232"/>
+    <w:lvl w:ilvl="0" w:tplc="240A0001">
+      <w:start w:val="1"/>
+      <w:numFmt w:val="bullet"/>
+      <w:lvlText w:val=""/>
+      <w:lvlJc w:val="left"/>
+      <w:pPr>
+        <w:ind w:left="360" w:hanging="360"/>
+      </w:pPr>
+      <w:rPr>
+        <w:rFonts w:ascii="Symbol" w:hAnsi="Symbol" w:hint="default"/>
+      </w:rPr>
+    </w:lvl>
+    <w:lvl w:ilvl="1" w:tplc="240A0003" w:tentative="1">
+      <w:start w:val="1"/>
+      <w:numFmt w:val="bullet"/>
+      <w:lvlText w:val="o"/>
+      <w:lvlJc w:val="left"/>
+      <w:pPr>
+        <w:ind w:left="1080" w:hanging="360"/>
+      </w:pPr>
+      <w:rPr>
+        <w:rFonts w:ascii="Courier New" w:hAnsi="Courier New" w:cs="Courier New" w:hint="default"/>
+      </w:rPr>
+    </w:lvl>
+    <w:lvl w:ilvl="2" w:tplc="240A0005" w:tentative="1">
+      <w:start w:val="1"/>
+      <w:numFmt w:val="bullet"/>
+      <w:lvlText w:val=""/>
+      <w:lvlJc w:val="left"/>
+      <w:pPr>
+        <w:ind w:left="1800" w:hanging="360"/>
+      </w:pPr>
+      <w:rPr>
+        <w:rFonts w:ascii="Wingdings" w:hAnsi="Wingdings" w:hint="default"/>
+      </w:rPr>
+    </w:lvl>
+    <w:lvl w:ilvl="3" w:tplc="240A0001" w:tentative="1">
+      <w:start w:val="1"/>
+      <w:numFmt w:val="bullet"/>
+      <w:lvlText w:val=""/>
+      <w:lvlJc w:val="left"/>
+      <w:pPr>
+        <w:ind w:left="2520" w:hanging="360"/>
+      </w:pPr>
+      <w:rPr>
+        <w:rFonts w:ascii="Symbol" w:hAnsi="Symbol" w:hint="default"/>
+      </w:rPr>
+    </w:lvl>
+    <w:lvl w:ilvl="4" w:tplc="240A0003" w:tentative="1">
+      <w:start w:val="1"/>
+      <w:numFmt w:val="bullet"/>
+      <w:lvlText w:val="o"/>
+      <w:lvlJc w:val="left"/>
+      <w:pPr>
+        <w:ind w:left="3240" w:hanging="360"/>
+      </w:pPr>
+      <w:rPr>
+        <w:rFonts w:ascii="Courier New" w:hAnsi="Courier New" w:cs="Courier New" w:hint="default"/>
+      </w:rPr>
+    </w:lvl>
+    <w:lvl w:ilvl="5" w:tplc="240A0005" w:tentative="1">
+      <w:start w:val="1"/>
+      <w:numFmt w:val="bullet"/>
+      <w:lvlText w:val=""/>
+      <w:lvlJc w:val="left"/>
+      <w:pPr>
+        <w:ind w:left="3960" w:hanging="360"/>
+      </w:pPr>
+      <w:rPr>
+        <w:rFonts w:ascii="Wingdings" w:hAnsi="Wingdings" w:hint="default"/>
+      </w:rPr>
+    </w:lvl>
+    <w:lvl w:ilvl="6" w:tplc="240A0001" w:tentative="1">
+      <w:start w:val="1"/>
+      <w:numFmt w:val="bullet"/>
+      <w:lvlText w:val=""/>
+      <w:lvlJc w:val="left"/>
+      <w:pPr>
+        <w:ind w:left="4680" w:hanging="360"/>
+      </w:pPr>
+      <w:rPr>
+        <w:rFonts w:ascii="Symbol" w:hAnsi="Symbol" w:hint="default"/>
+      </w:rPr>
+    </w:lvl>
+    <w:lvl w:ilvl="7" w:tplc="240A0003" w:tentative="1">
+      <w:start w:val="1"/>
+      <w:numFmt w:val="bullet"/>
+      <w:lvlText w:val="o"/>
+      <w:lvlJc w:val="left"/>
+      <w:pPr>
+        <w:ind w:left="5400" w:hanging="360"/>
+      </w:pPr>
+      <w:rPr>
+        <w:rFonts w:ascii="Courier New" w:hAnsi="Courier New" w:cs="Courier New" w:hint="default"/>
+      </w:rPr>
+    </w:lvl>
+    <w:lvl w:ilvl="8" w:tplc="240A0005" w:tentative="1">
+      <w:start w:val="1"/>
+      <w:numFmt w:val="bullet"/>
+      <w:lvlText w:val=""/>
+      <w:lvlJc w:val="left"/>
+      <w:pPr>
+        <w:ind w:left="6120" w:hanging="360"/>
       </w:pPr>
       <w:rPr>
         <w:rFonts w:ascii="Wingdings" w:hAnsi="Wingdings" w:hint="default"/>
@@ -942,6 +2651,18 @@
   </w:abstractNum>
   <w:num w:numId="1">
     <w:abstractNumId w:val="0"/>
+  </w:num>
+  <w:num w:numId="2">
+    <w:abstractNumId w:val="3"/>
+  </w:num>
+  <w:num w:numId="3">
+    <w:abstractNumId w:val="2"/>
+  </w:num>
+  <w:num w:numId="4">
+    <w:abstractNumId w:val="4"/>
+  </w:num>
+  <w:num w:numId="5">
+    <w:abstractNumId w:val="1"/>
   </w:num>
 </w:numbering>
 </file>

</xml_diff>

<commit_message>
COMPLEMENTO DEL MANUAL DE USUARIO ADMINISTRATIVO
</commit_message>
<xml_diff>
--- a/MANUAL DE USUARIO ADMINISTRATIVO.docx
+++ b/MANUAL DE USUARIO ADMINISTRATIVO.docx
@@ -1395,6 +1395,36 @@
     </w:p>
     <w:p>
       <w:pPr>
+        <w:jc w:val="both"/>
+      </w:pPr>
+    </w:p>
+    <w:p>
+      <w:pPr>
+        <w:jc w:val="both"/>
+      </w:pPr>
+    </w:p>
+    <w:p>
+      <w:pPr>
+        <w:jc w:val="both"/>
+      </w:pPr>
+    </w:p>
+    <w:p>
+      <w:pPr>
+        <w:jc w:val="both"/>
+      </w:pPr>
+    </w:p>
+    <w:p>
+      <w:pPr>
+        <w:jc w:val="both"/>
+      </w:pPr>
+    </w:p>
+    <w:p>
+      <w:pPr>
+        <w:jc w:val="both"/>
+      </w:pPr>
+    </w:p>
+    <w:p>
+      <w:pPr>
         <w:pStyle w:val="Prrafodelista"/>
         <w:ind w:left="1440"/>
         <w:jc w:val="both"/>
@@ -1409,6 +1439,7 @@
         </w:numPr>
       </w:pPr>
       <w:r>
+        <w:lastRenderedPageBreak/>
         <w:t>Luego nos dirigimos a el menú izquierdo y damos click en Programas.</w:t>
       </w:r>
     </w:p>
@@ -1423,7 +1454,6 @@
           <w:noProof/>
           <w:lang w:eastAsia="es-CO"/>
         </w:rPr>
-        <w:lastRenderedPageBreak/>
         <w:drawing>
           <wp:inline distT="0" distB="0" distL="0" distR="0" wp14:anchorId="3F7AA8FE" wp14:editId="5FB1FD80">
             <wp:extent cx="3905250" cy="1854972"/>
@@ -1611,8 +1641,6 @@
       <w:pPr>
         <w:jc w:val="center"/>
       </w:pPr>
-      <w:bookmarkStart w:id="0" w:name="_GoBack"/>
-      <w:bookmarkEnd w:id="0"/>
     </w:p>
     <w:p>
       <w:pPr>
@@ -1634,7 +1662,6 @@
         <w:jc w:val="both"/>
       </w:pPr>
       <w:r>
-        <w:lastRenderedPageBreak/>
         <w:t>Para editar un programa damos click en editar.</w:t>
       </w:r>
     </w:p>
@@ -1810,6 +1837,43 @@
     </w:p>
     <w:p>
       <w:pPr>
+        <w:jc w:val="center"/>
+      </w:pPr>
+    </w:p>
+    <w:p>
+      <w:pPr>
+        <w:jc w:val="center"/>
+      </w:pPr>
+    </w:p>
+    <w:p>
+      <w:pPr>
+        <w:jc w:val="center"/>
+      </w:pPr>
+    </w:p>
+    <w:p>
+      <w:pPr>
+        <w:jc w:val="center"/>
+      </w:pPr>
+    </w:p>
+    <w:p>
+      <w:pPr>
+        <w:jc w:val="center"/>
+      </w:pPr>
+    </w:p>
+    <w:p>
+      <w:pPr>
+        <w:jc w:val="center"/>
+      </w:pPr>
+    </w:p>
+    <w:p>
+      <w:pPr>
+        <w:jc w:val="center"/>
+      </w:pPr>
+      <w:bookmarkStart w:id="0" w:name="_GoBack"/>
+      <w:bookmarkEnd w:id="0"/>
+    </w:p>
+    <w:p>
+      <w:pPr>
         <w:pStyle w:val="Prrafodelista"/>
         <w:numPr>
           <w:ilvl w:val="1"/>
@@ -1818,6 +1882,7 @@
         <w:jc w:val="both"/>
       </w:pPr>
       <w:r>
+        <w:lastRenderedPageBreak/>
         <w:t>Nos saldrá un mensaje de verificación y damos click en aceptar.</w:t>
       </w:r>
     </w:p>
@@ -1872,6 +1937,538 @@
         <w:pStyle w:val="Prrafodelista"/>
         <w:numPr>
           <w:ilvl w:val="0"/>
+          <w:numId w:val="6"/>
+        </w:numPr>
+        <w:jc w:val="both"/>
+      </w:pPr>
+      <w:r>
+        <w:t>En el menú izquierdo damos click en Características.</w:t>
+      </w:r>
+    </w:p>
+    <w:p>
+      <w:pPr>
+        <w:jc w:val="center"/>
+      </w:pPr>
+      <w:r>
+        <w:rPr>
+          <w:noProof/>
+          <w:lang w:eastAsia="es-CO"/>
+        </w:rPr>
+        <w:drawing>
+          <wp:inline distT="0" distB="0" distL="0" distR="0" wp14:anchorId="7EBDBEF9" wp14:editId="623FE3A8">
+            <wp:extent cx="3962400" cy="2134531"/>
+            <wp:effectExtent l="0" t="0" r="0" b="0"/>
+            <wp:docPr id="30" name="Imagen 30"/>
+            <wp:cNvGraphicFramePr>
+              <a:graphicFrameLocks xmlns:a="http://schemas.openxmlformats.org/drawingml/2006/main" noChangeAspect="1"/>
+            </wp:cNvGraphicFramePr>
+            <a:graphic xmlns:a="http://schemas.openxmlformats.org/drawingml/2006/main">
+              <a:graphicData uri="http://schemas.openxmlformats.org/drawingml/2006/picture">
+                <pic:pic xmlns:pic="http://schemas.openxmlformats.org/drawingml/2006/picture">
+                  <pic:nvPicPr>
+                    <pic:cNvPr id="1" name=""/>
+                    <pic:cNvPicPr/>
+                  </pic:nvPicPr>
+                  <pic:blipFill>
+                    <a:blip r:embed="rId32"/>
+                    <a:stretch>
+                      <a:fillRect/>
+                    </a:stretch>
+                  </pic:blipFill>
+                  <pic:spPr>
+                    <a:xfrm>
+                      <a:off x="0" y="0"/>
+                      <a:ext cx="3991578" cy="2150249"/>
+                    </a:xfrm>
+                    <a:prstGeom prst="rect">
+                      <a:avLst/>
+                    </a:prstGeom>
+                  </pic:spPr>
+                </pic:pic>
+              </a:graphicData>
+            </a:graphic>
+          </wp:inline>
+        </w:drawing>
+      </w:r>
+    </w:p>
+    <w:p>
+      <w:pPr>
+        <w:pStyle w:val="Prrafodelista"/>
+        <w:numPr>
+          <w:ilvl w:val="0"/>
+          <w:numId w:val="6"/>
+        </w:numPr>
+      </w:pPr>
+      <w:r>
+        <w:t>Para crear una característica damos click en crear.</w:t>
+      </w:r>
+    </w:p>
+    <w:p>
+      <w:pPr>
+        <w:jc w:val="center"/>
+      </w:pPr>
+      <w:r>
+        <w:rPr>
+          <w:noProof/>
+          <w:lang w:eastAsia="es-CO"/>
+        </w:rPr>
+        <w:drawing>
+          <wp:inline distT="0" distB="0" distL="0" distR="0" wp14:anchorId="0021C754" wp14:editId="319754E0">
+            <wp:extent cx="3952875" cy="2127164"/>
+            <wp:effectExtent l="0" t="0" r="0" b="6985"/>
+            <wp:docPr id="32" name="Imagen 32"/>
+            <wp:cNvGraphicFramePr>
+              <a:graphicFrameLocks xmlns:a="http://schemas.openxmlformats.org/drawingml/2006/main" noChangeAspect="1"/>
+            </wp:cNvGraphicFramePr>
+            <a:graphic xmlns:a="http://schemas.openxmlformats.org/drawingml/2006/main">
+              <a:graphicData uri="http://schemas.openxmlformats.org/drawingml/2006/picture">
+                <pic:pic xmlns:pic="http://schemas.openxmlformats.org/drawingml/2006/picture">
+                  <pic:nvPicPr>
+                    <pic:cNvPr id="1" name=""/>
+                    <pic:cNvPicPr/>
+                  </pic:nvPicPr>
+                  <pic:blipFill>
+                    <a:blip r:embed="rId33"/>
+                    <a:stretch>
+                      <a:fillRect/>
+                    </a:stretch>
+                  </pic:blipFill>
+                  <pic:spPr>
+                    <a:xfrm>
+                      <a:off x="0" y="0"/>
+                      <a:ext cx="3967643" cy="2135111"/>
+                    </a:xfrm>
+                    <a:prstGeom prst="rect">
+                      <a:avLst/>
+                    </a:prstGeom>
+                  </pic:spPr>
+                </pic:pic>
+              </a:graphicData>
+            </a:graphic>
+          </wp:inline>
+        </w:drawing>
+      </w:r>
+    </w:p>
+    <w:p>
+      <w:pPr>
+        <w:jc w:val="center"/>
+      </w:pPr>
+    </w:p>
+    <w:p>
+      <w:pPr>
+        <w:jc w:val="center"/>
+      </w:pPr>
+    </w:p>
+    <w:p>
+      <w:pPr>
+        <w:jc w:val="center"/>
+      </w:pPr>
+    </w:p>
+    <w:p>
+      <w:pPr>
+        <w:jc w:val="center"/>
+      </w:pPr>
+    </w:p>
+    <w:p>
+      <w:pPr>
+        <w:pStyle w:val="Prrafodelista"/>
+        <w:numPr>
+          <w:ilvl w:val="0"/>
+          <w:numId w:val="6"/>
+        </w:numPr>
+        <w:jc w:val="both"/>
+      </w:pPr>
+      <w:r>
+        <w:t>Llenamos los campos y damos click en guardar.</w:t>
+      </w:r>
+    </w:p>
+    <w:p>
+      <w:pPr>
+        <w:jc w:val="center"/>
+      </w:pPr>
+      <w:r>
+        <w:rPr>
+          <w:noProof/>
+          <w:lang w:eastAsia="es-CO"/>
+        </w:rPr>
+        <w:drawing>
+          <wp:inline distT="0" distB="0" distL="0" distR="0">
+            <wp:extent cx="3924300" cy="2114007"/>
+            <wp:effectExtent l="0" t="0" r="0" b="635"/>
+            <wp:docPr id="33" name="Imagen 33"/>
+            <wp:cNvGraphicFramePr>
+              <a:graphicFrameLocks xmlns:a="http://schemas.openxmlformats.org/drawingml/2006/main" noChangeAspect="1"/>
+            </wp:cNvGraphicFramePr>
+            <a:graphic xmlns:a="http://schemas.openxmlformats.org/drawingml/2006/main">
+              <a:graphicData uri="http://schemas.openxmlformats.org/drawingml/2006/picture">
+                <pic:pic xmlns:pic="http://schemas.openxmlformats.org/drawingml/2006/picture">
+                  <pic:nvPicPr>
+                    <pic:cNvPr id="33" name="6.png"/>
+                    <pic:cNvPicPr/>
+                  </pic:nvPicPr>
+                  <pic:blipFill>
+                    <a:blip r:embed="rId34" cstate="print">
+                      <a:extLst>
+                        <a:ext uri="{28A0092B-C50C-407E-A947-70E740481C1C}">
+                          <a14:useLocalDpi xmlns:a14="http://schemas.microsoft.com/office/drawing/2010/main" val="0"/>
+                        </a:ext>
+                      </a:extLst>
+                    </a:blip>
+                    <a:stretch>
+                      <a:fillRect/>
+                    </a:stretch>
+                  </pic:blipFill>
+                  <pic:spPr>
+                    <a:xfrm>
+                      <a:off x="0" y="0"/>
+                      <a:ext cx="3943302" cy="2124243"/>
+                    </a:xfrm>
+                    <a:prstGeom prst="rect">
+                      <a:avLst/>
+                    </a:prstGeom>
+                  </pic:spPr>
+                </pic:pic>
+              </a:graphicData>
+            </a:graphic>
+          </wp:inline>
+        </w:drawing>
+      </w:r>
+    </w:p>
+    <w:p>
+      <w:pPr>
+        <w:pStyle w:val="Prrafodelista"/>
+        <w:numPr>
+          <w:ilvl w:val="0"/>
+          <w:numId w:val="6"/>
+        </w:numPr>
+        <w:jc w:val="both"/>
+      </w:pPr>
+      <w:r>
+        <w:t>Para editar alguna característica damos click en editar y damos click en guardar.</w:t>
+      </w:r>
+    </w:p>
+    <w:p>
+      <w:pPr>
+        <w:jc w:val="center"/>
+      </w:pPr>
+      <w:r>
+        <w:rPr>
+          <w:noProof/>
+          <w:lang w:eastAsia="es-CO"/>
+        </w:rPr>
+        <w:drawing>
+          <wp:inline distT="0" distB="0" distL="0" distR="0" wp14:anchorId="410FA82B" wp14:editId="76099299">
+            <wp:extent cx="3952875" cy="2129400"/>
+            <wp:effectExtent l="0" t="0" r="0" b="4445"/>
+            <wp:docPr id="34" name="Imagen 34"/>
+            <wp:cNvGraphicFramePr>
+              <a:graphicFrameLocks xmlns:a="http://schemas.openxmlformats.org/drawingml/2006/main" noChangeAspect="1"/>
+            </wp:cNvGraphicFramePr>
+            <a:graphic xmlns:a="http://schemas.openxmlformats.org/drawingml/2006/main">
+              <a:graphicData uri="http://schemas.openxmlformats.org/drawingml/2006/picture">
+                <pic:pic xmlns:pic="http://schemas.openxmlformats.org/drawingml/2006/picture">
+                  <pic:nvPicPr>
+                    <pic:cNvPr id="1" name=""/>
+                    <pic:cNvPicPr/>
+                  </pic:nvPicPr>
+                  <pic:blipFill>
+                    <a:blip r:embed="rId35"/>
+                    <a:stretch>
+                      <a:fillRect/>
+                    </a:stretch>
+                  </pic:blipFill>
+                  <pic:spPr>
+                    <a:xfrm>
+                      <a:off x="0" y="0"/>
+                      <a:ext cx="3970629" cy="2138964"/>
+                    </a:xfrm>
+                    <a:prstGeom prst="rect">
+                      <a:avLst/>
+                    </a:prstGeom>
+                  </pic:spPr>
+                </pic:pic>
+              </a:graphicData>
+            </a:graphic>
+          </wp:inline>
+        </w:drawing>
+      </w:r>
+    </w:p>
+    <w:p>
+      <w:pPr>
+        <w:pStyle w:val="Prrafodelista"/>
+        <w:numPr>
+          <w:ilvl w:val="0"/>
+          <w:numId w:val="6"/>
+        </w:numPr>
+      </w:pPr>
+      <w:r>
+        <w:t>Para eliminar una característica damos click en eliminar</w:t>
+      </w:r>
+    </w:p>
+    <w:p>
+      <w:pPr>
+        <w:jc w:val="center"/>
+      </w:pPr>
+      <w:r>
+        <w:rPr>
+          <w:noProof/>
+          <w:lang w:eastAsia="es-CO"/>
+        </w:rPr>
+        <w:drawing>
+          <wp:inline distT="0" distB="0" distL="0" distR="0" wp14:anchorId="33B710AC" wp14:editId="15871C4C">
+            <wp:extent cx="3846635" cy="1190625"/>
+            <wp:effectExtent l="0" t="0" r="1905" b="0"/>
+            <wp:docPr id="35" name="Imagen 35"/>
+            <wp:cNvGraphicFramePr>
+              <a:graphicFrameLocks xmlns:a="http://schemas.openxmlformats.org/drawingml/2006/main" noChangeAspect="1"/>
+            </wp:cNvGraphicFramePr>
+            <a:graphic xmlns:a="http://schemas.openxmlformats.org/drawingml/2006/main">
+              <a:graphicData uri="http://schemas.openxmlformats.org/drawingml/2006/picture">
+                <pic:pic xmlns:pic="http://schemas.openxmlformats.org/drawingml/2006/picture">
+                  <pic:nvPicPr>
+                    <pic:cNvPr id="1" name=""/>
+                    <pic:cNvPicPr/>
+                  </pic:nvPicPr>
+                  <pic:blipFill>
+                    <a:blip r:embed="rId36"/>
+                    <a:stretch>
+                      <a:fillRect/>
+                    </a:stretch>
+                  </pic:blipFill>
+                  <pic:spPr>
+                    <a:xfrm>
+                      <a:off x="0" y="0"/>
+                      <a:ext cx="3905629" cy="1208885"/>
+                    </a:xfrm>
+                    <a:prstGeom prst="rect">
+                      <a:avLst/>
+                    </a:prstGeom>
+                  </pic:spPr>
+                </pic:pic>
+              </a:graphicData>
+            </a:graphic>
+          </wp:inline>
+        </w:drawing>
+      </w:r>
+    </w:p>
+    <w:p>
+      <w:pPr>
+        <w:jc w:val="center"/>
+      </w:pPr>
+    </w:p>
+    <w:p>
+      <w:pPr>
+        <w:jc w:val="center"/>
+      </w:pPr>
+    </w:p>
+    <w:p>
+      <w:pPr>
+        <w:jc w:val="center"/>
+      </w:pPr>
+    </w:p>
+    <w:p>
+      <w:pPr>
+        <w:jc w:val="center"/>
+      </w:pPr>
+    </w:p>
+    <w:p>
+      <w:pPr>
+        <w:pStyle w:val="Prrafodelista"/>
+        <w:numPr>
+          <w:ilvl w:val="0"/>
+          <w:numId w:val="6"/>
+        </w:numPr>
+        <w:jc w:val="both"/>
+      </w:pPr>
+      <w:r>
+        <w:lastRenderedPageBreak/>
+        <w:t>Nos saldrá un mensaje de verificación, damos click en aceptar.</w:t>
+      </w:r>
+    </w:p>
+    <w:p>
+      <w:pPr>
+        <w:jc w:val="center"/>
+      </w:pPr>
+      <w:r>
+        <w:rPr>
+          <w:noProof/>
+          <w:lang w:eastAsia="es-CO"/>
+        </w:rPr>
+        <w:drawing>
+          <wp:inline distT="0" distB="0" distL="0" distR="0" wp14:anchorId="17FF519F" wp14:editId="10ACB69A">
+            <wp:extent cx="3819525" cy="2052811"/>
+            <wp:effectExtent l="0" t="0" r="0" b="5080"/>
+            <wp:docPr id="36" name="Imagen 36"/>
+            <wp:cNvGraphicFramePr>
+              <a:graphicFrameLocks xmlns:a="http://schemas.openxmlformats.org/drawingml/2006/main" noChangeAspect="1"/>
+            </wp:cNvGraphicFramePr>
+            <a:graphic xmlns:a="http://schemas.openxmlformats.org/drawingml/2006/main">
+              <a:graphicData uri="http://schemas.openxmlformats.org/drawingml/2006/picture">
+                <pic:pic xmlns:pic="http://schemas.openxmlformats.org/drawingml/2006/picture">
+                  <pic:nvPicPr>
+                    <pic:cNvPr id="1" name=""/>
+                    <pic:cNvPicPr/>
+                  </pic:nvPicPr>
+                  <pic:blipFill>
+                    <a:blip r:embed="rId37"/>
+                    <a:stretch>
+                      <a:fillRect/>
+                    </a:stretch>
+                  </pic:blipFill>
+                  <pic:spPr>
+                    <a:xfrm>
+                      <a:off x="0" y="0"/>
+                      <a:ext cx="3842872" cy="2065359"/>
+                    </a:xfrm>
+                    <a:prstGeom prst="rect">
+                      <a:avLst/>
+                    </a:prstGeom>
+                  </pic:spPr>
+                </pic:pic>
+              </a:graphicData>
+            </a:graphic>
+          </wp:inline>
+        </w:drawing>
+      </w:r>
+    </w:p>
+    <w:p>
+      <w:pPr>
+        <w:pStyle w:val="Prrafodelista"/>
+        <w:numPr>
+          <w:ilvl w:val="0"/>
+          <w:numId w:val="6"/>
+        </w:numPr>
+        <w:jc w:val="both"/>
+      </w:pPr>
+      <w:r>
+        <w:t>Nos dirigimos al menú izquierdo y damos click en Auditoria.</w:t>
+      </w:r>
+    </w:p>
+    <w:p>
+      <w:pPr>
+        <w:jc w:val="center"/>
+      </w:pPr>
+      <w:r>
+        <w:rPr>
+          <w:noProof/>
+          <w:lang w:eastAsia="es-CO"/>
+        </w:rPr>
+        <w:drawing>
+          <wp:inline distT="0" distB="0" distL="0" distR="0" wp14:anchorId="49AD2FA9" wp14:editId="0C750D67">
+            <wp:extent cx="3695700" cy="1990861"/>
+            <wp:effectExtent l="0" t="0" r="0" b="9525"/>
+            <wp:docPr id="37" name="Imagen 37"/>
+            <wp:cNvGraphicFramePr>
+              <a:graphicFrameLocks xmlns:a="http://schemas.openxmlformats.org/drawingml/2006/main" noChangeAspect="1"/>
+            </wp:cNvGraphicFramePr>
+            <a:graphic xmlns:a="http://schemas.openxmlformats.org/drawingml/2006/main">
+              <a:graphicData uri="http://schemas.openxmlformats.org/drawingml/2006/picture">
+                <pic:pic xmlns:pic="http://schemas.openxmlformats.org/drawingml/2006/picture">
+                  <pic:nvPicPr>
+                    <pic:cNvPr id="1" name=""/>
+                    <pic:cNvPicPr/>
+                  </pic:nvPicPr>
+                  <pic:blipFill>
+                    <a:blip r:embed="rId38"/>
+                    <a:stretch>
+                      <a:fillRect/>
+                    </a:stretch>
+                  </pic:blipFill>
+                  <pic:spPr>
+                    <a:xfrm>
+                      <a:off x="0" y="0"/>
+                      <a:ext cx="3708862" cy="1997951"/>
+                    </a:xfrm>
+                    <a:prstGeom prst="rect">
+                      <a:avLst/>
+                    </a:prstGeom>
+                  </pic:spPr>
+                </pic:pic>
+              </a:graphicData>
+            </a:graphic>
+          </wp:inline>
+        </w:drawing>
+      </w:r>
+    </w:p>
+    <w:p>
+      <w:pPr>
+        <w:pStyle w:val="Prrafodelista"/>
+        <w:numPr>
+          <w:ilvl w:val="0"/>
+          <w:numId w:val="6"/>
+        </w:numPr>
+        <w:jc w:val="both"/>
+      </w:pPr>
+      <w:r>
+        <w:t>Para ver detalle damos click en el Ver Detalles de cada registro.</w:t>
+      </w:r>
+    </w:p>
+    <w:p>
+      <w:pPr>
+        <w:jc w:val="center"/>
+      </w:pPr>
+      <w:r>
+        <w:rPr>
+          <w:noProof/>
+          <w:lang w:eastAsia="es-CO"/>
+        </w:rPr>
+        <w:drawing>
+          <wp:inline distT="0" distB="0" distL="0" distR="0" wp14:anchorId="3242AF96" wp14:editId="508332BF">
+            <wp:extent cx="3771900" cy="2029776"/>
+            <wp:effectExtent l="0" t="0" r="0" b="8890"/>
+            <wp:docPr id="38" name="Imagen 38"/>
+            <wp:cNvGraphicFramePr>
+              <a:graphicFrameLocks xmlns:a="http://schemas.openxmlformats.org/drawingml/2006/main" noChangeAspect="1"/>
+            </wp:cNvGraphicFramePr>
+            <a:graphic xmlns:a="http://schemas.openxmlformats.org/drawingml/2006/main">
+              <a:graphicData uri="http://schemas.openxmlformats.org/drawingml/2006/picture">
+                <pic:pic xmlns:pic="http://schemas.openxmlformats.org/drawingml/2006/picture">
+                  <pic:nvPicPr>
+                    <pic:cNvPr id="1" name=""/>
+                    <pic:cNvPicPr/>
+                  </pic:nvPicPr>
+                  <pic:blipFill>
+                    <a:blip r:embed="rId39"/>
+                    <a:stretch>
+                      <a:fillRect/>
+                    </a:stretch>
+                  </pic:blipFill>
+                  <pic:spPr>
+                    <a:xfrm>
+                      <a:off x="0" y="0"/>
+                      <a:ext cx="3802983" cy="2046503"/>
+                    </a:xfrm>
+                    <a:prstGeom prst="rect">
+                      <a:avLst/>
+                    </a:prstGeom>
+                  </pic:spPr>
+                </pic:pic>
+              </a:graphicData>
+            </a:graphic>
+          </wp:inline>
+        </w:drawing>
+      </w:r>
+    </w:p>
+    <w:p>
+      <w:pPr>
+        <w:jc w:val="center"/>
+      </w:pPr>
+    </w:p>
+    <w:p>
+      <w:pPr>
+        <w:jc w:val="center"/>
+      </w:pPr>
+    </w:p>
+    <w:p>
+      <w:pPr>
+        <w:jc w:val="center"/>
+      </w:pPr>
+    </w:p>
+    <w:p>
+      <w:pPr>
+        <w:pStyle w:val="Prrafodelista"/>
+        <w:numPr>
+          <w:ilvl w:val="0"/>
           <w:numId w:val="5"/>
         </w:numPr>
         <w:jc w:val="both"/>
@@ -1909,7 +2506,7 @@
                     <pic:cNvPicPr/>
                   </pic:nvPicPr>
                   <pic:blipFill>
-                    <a:blip r:embed="rId32" cstate="print">
+                    <a:blip r:embed="rId40" cstate="print">
                       <a:extLst>
                         <a:ext uri="{28A0092B-C50C-407E-A947-70E740481C1C}">
                           <a14:useLocalDpi xmlns:a14="http://schemas.microsoft.com/office/drawing/2010/main" val="0"/>
@@ -1974,7 +2571,7 @@
                     <pic:cNvPicPr/>
                   </pic:nvPicPr>
                   <pic:blipFill>
-                    <a:blip r:embed="rId33"/>
+                    <a:blip r:embed="rId41"/>
                     <a:stretch>
                       <a:fillRect/>
                     </a:stretch>
@@ -2033,7 +2630,7 @@
                     <pic:cNvPicPr/>
                   </pic:nvPicPr>
                   <pic:blipFill>
-                    <a:blip r:embed="rId34"/>
+                    <a:blip r:embed="rId42"/>
                     <a:stretch>
                       <a:fillRect/>
                     </a:stretch>
@@ -2085,6 +2682,119 @@
 <file path=word/numbering.xml><?xml version="1.0" encoding="utf-8"?>
 <w:numbering xmlns:wpc="http://schemas.microsoft.com/office/word/2010/wordprocessingCanvas" xmlns:cx="http://schemas.microsoft.com/office/drawing/2014/chartex" xmlns:mc="http://schemas.openxmlformats.org/markup-compatibility/2006" xmlns:o="urn:schemas-microsoft-com:office:office" xmlns:r="http://schemas.openxmlformats.org/officeDocument/2006/relationships" xmlns:m="http://schemas.openxmlformats.org/officeDocument/2006/math" xmlns:v="urn:schemas-microsoft-com:vml" xmlns:wp14="http://schemas.microsoft.com/office/word/2010/wordprocessingDrawing" xmlns:wp="http://schemas.openxmlformats.org/drawingml/2006/wordprocessingDrawing" xmlns:w10="urn:schemas-microsoft-com:office:word" xmlns:w="http://schemas.openxmlformats.org/wordprocessingml/2006/main" xmlns:w14="http://schemas.microsoft.com/office/word/2010/wordml" xmlns:w15="http://schemas.microsoft.com/office/word/2012/wordml" xmlns:w16se="http://schemas.microsoft.com/office/word/2015/wordml/symex" xmlns:wpg="http://schemas.microsoft.com/office/word/2010/wordprocessingGroup" xmlns:wpi="http://schemas.microsoft.com/office/word/2010/wordprocessingInk" xmlns:wne="http://schemas.microsoft.com/office/word/2006/wordml" xmlns:wps="http://schemas.microsoft.com/office/word/2010/wordprocessingShape" mc:Ignorable="w14 w15 w16se wp14">
   <w:abstractNum w:abstractNumId="0" w15:restartNumberingAfterBreak="0">
+    <w:nsid w:val="22E73F9A"/>
+    <w:multiLevelType w:val="hybridMultilevel"/>
+    <w:tmpl w:val="031E0F1C"/>
+    <w:lvl w:ilvl="0" w:tplc="240A0001">
+      <w:start w:val="1"/>
+      <w:numFmt w:val="bullet"/>
+      <w:lvlText w:val=""/>
+      <w:lvlJc w:val="left"/>
+      <w:pPr>
+        <w:ind w:left="720" w:hanging="360"/>
+      </w:pPr>
+      <w:rPr>
+        <w:rFonts w:ascii="Symbol" w:hAnsi="Symbol" w:hint="default"/>
+      </w:rPr>
+    </w:lvl>
+    <w:lvl w:ilvl="1" w:tplc="240A0003" w:tentative="1">
+      <w:start w:val="1"/>
+      <w:numFmt w:val="bullet"/>
+      <w:lvlText w:val="o"/>
+      <w:lvlJc w:val="left"/>
+      <w:pPr>
+        <w:ind w:left="1440" w:hanging="360"/>
+      </w:pPr>
+      <w:rPr>
+        <w:rFonts w:ascii="Courier New" w:hAnsi="Courier New" w:cs="Courier New" w:hint="default"/>
+      </w:rPr>
+    </w:lvl>
+    <w:lvl w:ilvl="2" w:tplc="240A0005" w:tentative="1">
+      <w:start w:val="1"/>
+      <w:numFmt w:val="bullet"/>
+      <w:lvlText w:val=""/>
+      <w:lvlJc w:val="left"/>
+      <w:pPr>
+        <w:ind w:left="2160" w:hanging="360"/>
+      </w:pPr>
+      <w:rPr>
+        <w:rFonts w:ascii="Wingdings" w:hAnsi="Wingdings" w:hint="default"/>
+      </w:rPr>
+    </w:lvl>
+    <w:lvl w:ilvl="3" w:tplc="240A0001" w:tentative="1">
+      <w:start w:val="1"/>
+      <w:numFmt w:val="bullet"/>
+      <w:lvlText w:val=""/>
+      <w:lvlJc w:val="left"/>
+      <w:pPr>
+        <w:ind w:left="2880" w:hanging="360"/>
+      </w:pPr>
+      <w:rPr>
+        <w:rFonts w:ascii="Symbol" w:hAnsi="Symbol" w:hint="default"/>
+      </w:rPr>
+    </w:lvl>
+    <w:lvl w:ilvl="4" w:tplc="240A0003" w:tentative="1">
+      <w:start w:val="1"/>
+      <w:numFmt w:val="bullet"/>
+      <w:lvlText w:val="o"/>
+      <w:lvlJc w:val="left"/>
+      <w:pPr>
+        <w:ind w:left="3600" w:hanging="360"/>
+      </w:pPr>
+      <w:rPr>
+        <w:rFonts w:ascii="Courier New" w:hAnsi="Courier New" w:cs="Courier New" w:hint="default"/>
+      </w:rPr>
+    </w:lvl>
+    <w:lvl w:ilvl="5" w:tplc="240A0005" w:tentative="1">
+      <w:start w:val="1"/>
+      <w:numFmt w:val="bullet"/>
+      <w:lvlText w:val=""/>
+      <w:lvlJc w:val="left"/>
+      <w:pPr>
+        <w:ind w:left="4320" w:hanging="360"/>
+      </w:pPr>
+      <w:rPr>
+        <w:rFonts w:ascii="Wingdings" w:hAnsi="Wingdings" w:hint="default"/>
+      </w:rPr>
+    </w:lvl>
+    <w:lvl w:ilvl="6" w:tplc="240A0001" w:tentative="1">
+      <w:start w:val="1"/>
+      <w:numFmt w:val="bullet"/>
+      <w:lvlText w:val=""/>
+      <w:lvlJc w:val="left"/>
+      <w:pPr>
+        <w:ind w:left="5040" w:hanging="360"/>
+      </w:pPr>
+      <w:rPr>
+        <w:rFonts w:ascii="Symbol" w:hAnsi="Symbol" w:hint="default"/>
+      </w:rPr>
+    </w:lvl>
+    <w:lvl w:ilvl="7" w:tplc="240A0003" w:tentative="1">
+      <w:start w:val="1"/>
+      <w:numFmt w:val="bullet"/>
+      <w:lvlText w:val="o"/>
+      <w:lvlJc w:val="left"/>
+      <w:pPr>
+        <w:ind w:left="5760" w:hanging="360"/>
+      </w:pPr>
+      <w:rPr>
+        <w:rFonts w:ascii="Courier New" w:hAnsi="Courier New" w:cs="Courier New" w:hint="default"/>
+      </w:rPr>
+    </w:lvl>
+    <w:lvl w:ilvl="8" w:tplc="240A0005" w:tentative="1">
+      <w:start w:val="1"/>
+      <w:numFmt w:val="bullet"/>
+      <w:lvlText w:val=""/>
+      <w:lvlJc w:val="left"/>
+      <w:pPr>
+        <w:ind w:left="6480" w:hanging="360"/>
+      </w:pPr>
+      <w:rPr>
+        <w:rFonts w:ascii="Wingdings" w:hAnsi="Wingdings" w:hint="default"/>
+      </w:rPr>
+    </w:lvl>
+  </w:abstractNum>
+  <w:abstractNum w:abstractNumId="1" w15:restartNumberingAfterBreak="0">
     <w:nsid w:val="2DFB1F89"/>
     <w:multiLevelType w:val="hybridMultilevel"/>
     <w:tmpl w:val="BCBE569E"/>
@@ -2197,7 +2907,7 @@
       </w:rPr>
     </w:lvl>
   </w:abstractNum>
-  <w:abstractNum w:abstractNumId="1" w15:restartNumberingAfterBreak="0">
+  <w:abstractNum w:abstractNumId="2" w15:restartNumberingAfterBreak="0">
     <w:nsid w:val="2EEB37A0"/>
     <w:multiLevelType w:val="hybridMultilevel"/>
     <w:tmpl w:val="21D09FEA"/>
@@ -2310,7 +3020,7 @@
       </w:rPr>
     </w:lvl>
   </w:abstractNum>
-  <w:abstractNum w:abstractNumId="2" w15:restartNumberingAfterBreak="0">
+  <w:abstractNum w:abstractNumId="3" w15:restartNumberingAfterBreak="0">
     <w:nsid w:val="33E233A8"/>
     <w:multiLevelType w:val="hybridMultilevel"/>
     <w:tmpl w:val="CE1477AA"/>
@@ -2423,7 +3133,7 @@
       </w:rPr>
     </w:lvl>
   </w:abstractNum>
-  <w:abstractNum w:abstractNumId="3" w15:restartNumberingAfterBreak="0">
+  <w:abstractNum w:abstractNumId="4" w15:restartNumberingAfterBreak="0">
     <w:nsid w:val="4DD526FA"/>
     <w:multiLevelType w:val="hybridMultilevel"/>
     <w:tmpl w:val="EBFCE9B6"/>
@@ -2536,7 +3246,7 @@
       </w:rPr>
     </w:lvl>
   </w:abstractNum>
-  <w:abstractNum w:abstractNumId="4" w15:restartNumberingAfterBreak="0">
+  <w:abstractNum w:abstractNumId="5" w15:restartNumberingAfterBreak="0">
     <w:nsid w:val="56F52DC8"/>
     <w:multiLevelType w:val="hybridMultilevel"/>
     <w:tmpl w:val="15140232"/>
@@ -2650,19 +3360,22 @@
     </w:lvl>
   </w:abstractNum>
   <w:num w:numId="1">
-    <w:abstractNumId w:val="0"/>
+    <w:abstractNumId w:val="1"/>
   </w:num>
   <w:num w:numId="2">
+    <w:abstractNumId w:val="4"/>
+  </w:num>
+  <w:num w:numId="3">
     <w:abstractNumId w:val="3"/>
   </w:num>
-  <w:num w:numId="3">
+  <w:num w:numId="4">
+    <w:abstractNumId w:val="5"/>
+  </w:num>
+  <w:num w:numId="5">
     <w:abstractNumId w:val="2"/>
   </w:num>
-  <w:num w:numId="4">
-    <w:abstractNumId w:val="4"/>
-  </w:num>
-  <w:num w:numId="5">
-    <w:abstractNumId w:val="1"/>
+  <w:num w:numId="6">
+    <w:abstractNumId w:val="0"/>
   </w:num>
 </w:numbering>
 </file>

</xml_diff>